<commit_message>
Add Logging Application Block
</commit_message>
<xml_diff>
--- a/EntLib5Samples/Docs/Enterprise Library 5.1入門.docx
+++ b/EntLib5Samples/Docs/Enterprise Library 5.1入門.docx
@@ -49,7 +49,6 @@
                 <w:dataBinding w:prefixMappings="xmlns:ns0='http://schemas.openxmlformats.org/officeDocument/2006/extended-properties'" w:xpath="/ns0:Properties[1]/ns0:Company[1]" w:storeItemID="{6668398D-A668-4E3E-A5EB-62B293D839F1}"/>
                 <w:text/>
               </w:sdtPr>
-              <w:sdtEndPr/>
               <w:sdtContent>
                 <w:tc>
                   <w:tcPr>
@@ -85,13 +84,9 @@
               <w:sdtPr>
                 <w:alias w:val="タイトル"/>
                 <w:id w:val="15524250"/>
-                <w:placeholder>
-                  <w:docPart w:val="1A366154B4CF47F8938AAEBF3C84FB26"/>
-                </w:placeholder>
                 <w:dataBinding w:prefixMappings="xmlns:ns0='http://schemas.openxmlformats.org/package/2006/metadata/core-properties' xmlns:ns1='http://purl.org/dc/elements/1.1/'" w:xpath="/ns0:coreProperties[1]/ns1:title[1]" w:storeItemID="{6C3C8BC8-F283-45AE-878A-BAB7291924A1}"/>
                 <w:text/>
               </w:sdtPr>
-              <w:sdtEndPr/>
               <w:sdtContent>
                 <w:tc>
                   <w:tcPr>
@@ -131,7 +126,6 @@
                 <w:dataBinding w:prefixMappings="xmlns:ns0='http://schemas.openxmlformats.org/package/2006/metadata/core-properties' xmlns:ns1='http://purl.org/dc/elements/1.1/'" w:xpath="/ns0:coreProperties[1]/ns1:subject[1]" w:storeItemID="{6C3C8BC8-F283-45AE-878A-BAB7291924A1}"/>
                 <w:text/>
               </w:sdtPr>
-              <w:sdtEndPr/>
               <w:sdtContent>
                 <w:tc>
                   <w:tcPr>
@@ -191,7 +185,6 @@
                 <w:dataBinding w:prefixMappings="xmlns:ns0='http://schemas.openxmlformats.org/package/2006/metadata/core-properties' xmlns:ns1='http://purl.org/dc/elements/1.1/'" w:xpath="/ns0:coreProperties[1]/ns1:creator[1]" w:storeItemID="{6C3C8BC8-F283-45AE-878A-BAB7291924A1}"/>
                 <w:text/>
               </w:sdtPr>
-              <w:sdtEndPr/>
               <w:sdtContent>
                 <w:tc>
                   <w:tcPr>
@@ -207,7 +200,6 @@
                         <w:bCs/>
                       </w:rPr>
                     </w:pPr>
-                    <w:proofErr w:type="spellStart"/>
                     <w:r>
                       <w:rPr>
                         <w:rFonts w:hint="eastAsia"/>
@@ -216,7 +208,6 @@
                       </w:rPr>
                       <w:t>okazuki</w:t>
                     </w:r>
-                    <w:proofErr w:type="spellEnd"/>
                   </w:p>
                 </w:tc>
               </w:sdtContent>
@@ -243,7 +234,6 @@
                   <w:calendar w:val="gregorian"/>
                 </w:date>
               </w:sdtPr>
-              <w:sdtEndPr/>
               <w:sdtContent>
                 <w:tc>
                   <w:tcPr>
@@ -292,7 +282,6 @@
                 <w:dataBinding w:prefixMappings="xmlns:ns0='http://schemas.microsoft.com/office/2006/coverPageProps'" w:xpath="/ns0:CoverPageProperties[1]/ns0:Abstract[1]" w:storeItemID="{55AF091B-3C7A-41E3-B477-F2FDAA23CFDA}"/>
                 <w:text/>
               </w:sdtPr>
-              <w:sdtEndPr/>
               <w:sdtContent>
                 <w:tc>
                   <w:tcPr>
@@ -1002,16 +991,8 @@
         <w:rPr>
           <w:rFonts w:hint="eastAsia"/>
         </w:rPr>
-        <w:t xml:space="preserve">Twitter: </w:t>
-      </w:r>
-      <w:proofErr w:type="spellStart"/>
-      <w:r>
-        <w:rPr>
-          <w:rFonts w:hint="eastAsia"/>
-        </w:rPr>
-        <w:t>okazuki</w:t>
-      </w:r>
-      <w:proofErr w:type="spellEnd"/>
+        <w:t>Twitter: okazuki</w:t>
+      </w:r>
     </w:p>
     <w:p>
       <w:pPr>
@@ -1416,35 +1397,7 @@
         <w:rPr>
           <w:rFonts w:hint="eastAsia"/>
         </w:rPr>
-        <w:t>構成ファイル(</w:t>
-      </w:r>
-      <w:proofErr w:type="spellStart"/>
-      <w:r>
-        <w:rPr>
-          <w:rFonts w:hint="eastAsia"/>
-        </w:rPr>
-        <w:t>app.config</w:t>
-      </w:r>
-      <w:proofErr w:type="spellEnd"/>
-      <w:r>
-        <w:rPr>
-          <w:rFonts w:hint="eastAsia"/>
-        </w:rPr>
-        <w:t>や</w:t>
-      </w:r>
-      <w:proofErr w:type="spellStart"/>
-      <w:r>
-        <w:rPr>
-          <w:rFonts w:hint="eastAsia"/>
-        </w:rPr>
-        <w:t>web.config</w:t>
-      </w:r>
-      <w:proofErr w:type="spellEnd"/>
-      <w:r>
-        <w:rPr>
-          <w:rFonts w:hint="eastAsia"/>
-        </w:rPr>
-        <w:t>)を使用する方法</w:t>
+        <w:t>構成ファイル(app.configやweb.config)を使用する方法</w:t>
       </w:r>
     </w:p>
     <w:p>
@@ -1520,35 +1473,7 @@
           <w:rFonts w:hint="eastAsia"/>
         </w:rPr>
         <w:lastRenderedPageBreak/>
-        <w:t>Enterprise Libraryには下図のような構成ツールが付属していて、これによりグラフィカルに</w:t>
-      </w:r>
-      <w:proofErr w:type="spellStart"/>
-      <w:r>
-        <w:rPr>
-          <w:rFonts w:hint="eastAsia"/>
-        </w:rPr>
-        <w:t>app.config</w:t>
-      </w:r>
-      <w:proofErr w:type="spellEnd"/>
-      <w:r>
-        <w:rPr>
-          <w:rFonts w:hint="eastAsia"/>
-        </w:rPr>
-        <w:t>や</w:t>
-      </w:r>
-      <w:proofErr w:type="spellStart"/>
-      <w:r>
-        <w:rPr>
-          <w:rFonts w:hint="eastAsia"/>
-        </w:rPr>
-        <w:t>web.config</w:t>
-      </w:r>
-      <w:proofErr w:type="spellEnd"/>
-      <w:r>
-        <w:rPr>
-          <w:rFonts w:hint="eastAsia"/>
-        </w:rPr>
-        <w:t>を設定することが出来ます。ここで設定した内容によって各アプリケーションブロックの機能をカスタマイズすることが出来ます。</w:t>
+        <w:t>Enterprise Libraryには下図のような構成ツールが付属していて、これによりグラフィカルにapp.configやweb.configを設定することが出来ます。ここで設定した内容によって各アプリケーションブロックの機能をカスタマイズすることが出来ます。</w:t>
       </w:r>
     </w:p>
     <w:p>
@@ -1561,7 +1486,7 @@
           <w:noProof/>
         </w:rPr>
         <w:drawing>
-          <wp:inline distT="0" distB="0" distL="0" distR="0" wp14:anchorId="62A75148" wp14:editId="47E611F8">
+          <wp:inline distT="0" distB="0" distL="0" distR="0" wp14:anchorId="72C8E16A" wp14:editId="1F7C81AB">
             <wp:extent cx="5010590" cy="3700253"/>
             <wp:effectExtent l="0" t="0" r="0" b="0"/>
             <wp:docPr id="1" name="図 1"/>
@@ -1611,21 +1536,7 @@
         <w:rPr>
           <w:rFonts w:hint="eastAsia"/>
         </w:rPr>
-        <w:t>Enterprise Libraryでは、</w:t>
-      </w:r>
-      <w:proofErr w:type="spellStart"/>
-      <w:r>
-        <w:rPr>
-          <w:rFonts w:hint="eastAsia"/>
-        </w:rPr>
-        <w:t>app.config</w:t>
-      </w:r>
-      <w:proofErr w:type="spellEnd"/>
-      <w:r>
-        <w:rPr>
-          <w:rFonts w:hint="eastAsia"/>
-        </w:rPr>
-        <w:t>などの構成ファイル以外にもアプリケーションから構成情報を組み立てるFluent APIも提供しています。本書では、サンプルプログラムとしての見通しを優先するためFluent APIによる構成情報の組み立てを優先して使用します。</w:t>
+        <w:t>Enterprise Libraryでは、app.configなどの構成ファイル以外にもアプリケーションから構成情報を組み立てるFluent APIも提供しています。本書では、サンプルプログラムとしての見通しを優先するためFluent APIによる構成情報の組み立てを優先して使用します。</w:t>
       </w:r>
     </w:p>
     <w:p>
@@ -1649,21 +1560,7 @@
         <w:rPr>
           <w:rFonts w:hint="eastAsia"/>
         </w:rPr>
-        <w:t>ここでは、</w:t>
-      </w:r>
-      <w:proofErr w:type="spellStart"/>
-      <w:r>
-        <w:rPr>
-          <w:rFonts w:hint="eastAsia"/>
-        </w:rPr>
-        <w:t>Loggin</w:t>
-      </w:r>
-      <w:proofErr w:type="spellEnd"/>
-      <w:r>
-        <w:rPr>
-          <w:rFonts w:hint="eastAsia"/>
-        </w:rPr>
-        <w:t xml:space="preserve"> Application Blockを使ってHello worldというログを</w:t>
+        <w:t>ここでは、Loggin Application Blockを使ってHello worldというログを</w:t>
       </w:r>
       <w:r>
         <w:rPr>
@@ -1694,47 +1591,11 @@
       <w:pPr>
         <w:pStyle w:val="a1"/>
       </w:pPr>
-      <w:proofErr w:type="spellStart"/>
-      <w:r>
-        <w:rPr>
-          <w:rFonts w:hint="eastAsia"/>
-        </w:rPr>
-        <w:t>HelloWorld</w:t>
-      </w:r>
-      <w:proofErr w:type="spellEnd"/>
-      <w:r>
-        <w:rPr>
-          <w:rFonts w:hint="eastAsia"/>
-        </w:rPr>
-        <w:t>という名前でコンソールアプリケーションを作成します。そして</w:t>
-      </w:r>
-      <w:proofErr w:type="spellStart"/>
-      <w:r>
-        <w:rPr>
-          <w:rFonts w:hint="eastAsia"/>
-        </w:rPr>
-        <w:t>NuGet</w:t>
-      </w:r>
-      <w:proofErr w:type="spellEnd"/>
-      <w:r>
-        <w:rPr>
-          <w:rFonts w:hint="eastAsia"/>
-        </w:rPr>
-        <w:t xml:space="preserve"> Package Managerから「</w:t>
-      </w:r>
-      <w:proofErr w:type="spellStart"/>
-      <w:r>
-        <w:rPr>
-          <w:rFonts w:hint="eastAsia"/>
-        </w:rPr>
-        <w:t>EnterpriseLibrary</w:t>
-      </w:r>
-      <w:proofErr w:type="spellEnd"/>
-      <w:r>
-        <w:rPr>
-          <w:rFonts w:hint="eastAsia"/>
-        </w:rPr>
-        <w:t xml:space="preserve"> Logging」で検索をして</w:t>
+      <w:r>
+        <w:rPr>
+          <w:rFonts w:hint="eastAsia"/>
+        </w:rPr>
+        <w:t>HelloWorldという名前でコンソールアプリケーションを作成します。そしてNuGet Package Managerから「EnterpriseLibrary Logging」で検索をして</w:t>
       </w:r>
       <w:r>
         <w:rPr>
@@ -1768,7 +1629,7 @@
         </w:rPr>
         <w:lastRenderedPageBreak/>
         <w:drawing>
-          <wp:inline distT="0" distB="0" distL="0" distR="0" wp14:anchorId="604C36A0" wp14:editId="66D888AA">
+          <wp:inline distT="0" distB="0" distL="0" distR="0" wp14:anchorId="06872EA7" wp14:editId="0B15729F">
             <wp:extent cx="5231218" cy="3491311"/>
             <wp:effectExtent l="0" t="0" r="7620" b="0"/>
             <wp:docPr id="2" name="図 2"/>
@@ -1824,41 +1685,13 @@
         <w:rPr>
           <w:rFonts w:hint="eastAsia"/>
         </w:rPr>
-        <w:t>、続けて参照の追加から</w:t>
-      </w:r>
-      <w:proofErr w:type="spellStart"/>
-      <w:r>
-        <w:rPr>
-          <w:rFonts w:hint="eastAsia"/>
-        </w:rPr>
-        <w:t>System.Configuration</w:t>
-      </w:r>
-      <w:proofErr w:type="spellEnd"/>
-      <w:r>
-        <w:rPr>
-          <w:rFonts w:hint="eastAsia"/>
-        </w:rPr>
-        <w:t>を追加します。以上でプロジェクトの参照の設定は終了です。</w:t>
-      </w:r>
-      <w:r>
-        <w:rPr>
-          <w:rFonts w:hint="eastAsia"/>
-        </w:rPr>
-        <w:t>（昔はこの参照設定を整えるだけで一仕事だったのですが、いい時代になったものです…）</w:t>
-      </w:r>
-      <w:proofErr w:type="spellStart"/>
-      <w:r>
-        <w:rPr>
-          <w:rFonts w:hint="eastAsia"/>
-        </w:rPr>
-        <w:t>Program.cs</w:t>
-      </w:r>
-      <w:proofErr w:type="spellEnd"/>
-      <w:r>
-        <w:rPr>
-          <w:rFonts w:hint="eastAsia"/>
-        </w:rPr>
-        <w:t>を開いて下記のように編集します。</w:t>
+        <w:t>、続けて参照の追加からSystem.Configurationを追加します。以上でプロジェクトの参照の設定は終了です。</w:t>
+      </w:r>
+      <w:r>
+        <w:rPr>
+          <w:rFonts w:hint="eastAsia"/>
+        </w:rPr>
+        <w:t>（昔はこの参照設定を整えるだけで一仕事だったのですが、いい時代になったものです…）Program.csを開いて下記のように編集します。</w:t>
       </w:r>
     </w:p>
     <w:p>
@@ -2213,7 +2046,7 @@
     <w:p>
       <w:pPr>
         <w:pStyle w:val="a"/>
-        <w:ind w:left="1444" w:right="220" w:hanging="344"/>
+        <w:ind w:right="220"/>
       </w:pPr>
       <w:r>
         <w:t xml:space="preserve">            </w:t>
@@ -2488,7 +2321,7 @@
         </w:rPr>
         <w:lastRenderedPageBreak/>
         <w:drawing>
-          <wp:inline distT="0" distB="0" distL="0" distR="0">
+          <wp:inline distT="0" distB="0" distL="0" distR="0" wp14:anchorId="50DAE8D8" wp14:editId="79239150">
             <wp:extent cx="4610100" cy="2447925"/>
             <wp:effectExtent l="19050" t="19050" r="19050" b="28575"/>
             <wp:docPr id="3" name="図 3"/>
@@ -2537,6 +2370,20 @@
     </w:p>
     <w:p>
       <w:pPr>
+        <w:pStyle w:val="2"/>
+        <w:rPr>
+          <w:rFonts w:hint="eastAsia"/>
+        </w:rPr>
+      </w:pPr>
+      <w:r>
+        <w:rPr>
+          <w:rFonts w:hint="eastAsia"/>
+        </w:rPr>
+        <w:t>手順の簡略化</w:t>
+      </w:r>
+    </w:p>
+    <w:p>
+      <w:pPr>
         <w:pStyle w:val="a1"/>
         <w:ind w:leftChars="0"/>
         <w:rPr>
@@ -2547,15 +2394,976 @@
         <w:rPr>
           <w:rFonts w:hint="eastAsia"/>
         </w:rPr>
+        <w:t>ここでは、ConfigurationSourceBuilderからEnterprise Libraryのコンテナを初期化するためのユーテリティコードを説明します。このコードは、Enterprise Libraryのコンテナの初期化の冗長なコードを簡略化することを目的としています。この後の、各Application Blockの説明では、ここで紹介したコードがあることを前提にサンプルを記載します。ConfigurationSourceBuilderからIServiceLocatorを作成するために下記の拡張メソッドを定義します。</w:t>
+      </w:r>
+    </w:p>
+    <w:p>
+      <w:pPr>
+        <w:pStyle w:val="a"/>
+        <w:numPr>
+          <w:ilvl w:val="0"/>
+          <w:numId w:val="17"/>
+        </w:numPr>
+        <w:ind w:right="220"/>
+      </w:pPr>
+      <w:r>
+        <w:rPr>
+          <w:color w:val="0000FF"/>
+        </w:rPr>
+        <w:t>namespace</w:t>
+      </w:r>
+      <w:r>
+        <w:t xml:space="preserve"> EntLib5Sample.Commons</w:t>
+      </w:r>
+    </w:p>
+    <w:p>
+      <w:pPr>
+        <w:pStyle w:val="a"/>
+        <w:ind w:left="1444" w:right="220" w:hanging="344"/>
+      </w:pPr>
+      <w:r>
+        <w:t>{</w:t>
+      </w:r>
+    </w:p>
+    <w:p>
+      <w:pPr>
+        <w:pStyle w:val="a"/>
+        <w:ind w:left="1444" w:right="220" w:hanging="344"/>
+      </w:pPr>
+      <w:r>
+        <w:t xml:space="preserve">    </w:t>
+      </w:r>
+      <w:r>
+        <w:rPr>
+          <w:color w:val="0000FF"/>
+        </w:rPr>
+        <w:t>using</w:t>
+      </w:r>
+      <w:r>
+        <w:t xml:space="preserve"> Microsoft.Practices.EnterpriseLibrary.Common.Configuration;</w:t>
+      </w:r>
+    </w:p>
+    <w:p>
+      <w:pPr>
+        <w:pStyle w:val="a"/>
+        <w:ind w:left="1444" w:right="220" w:hanging="344"/>
+      </w:pPr>
+      <w:r>
+        <w:t xml:space="preserve">    </w:t>
+      </w:r>
+      <w:r>
+        <w:rPr>
+          <w:color w:val="0000FF"/>
+        </w:rPr>
+        <w:t>using</w:t>
+      </w:r>
+      <w:r>
+        <w:t xml:space="preserve"> Microsoft.Practices.ServiceLocation;</w:t>
+      </w:r>
+    </w:p>
+    <w:p>
+      <w:pPr>
+        <w:pStyle w:val="a"/>
+        <w:ind w:left="1444" w:right="220" w:hanging="344"/>
+      </w:pPr>
+    </w:p>
+    <w:p>
+      <w:pPr>
+        <w:pStyle w:val="a"/>
+        <w:ind w:left="1444" w:right="220" w:hanging="344"/>
+      </w:pPr>
+      <w:r>
+        <w:t xml:space="preserve">    </w:t>
+      </w:r>
+      <w:r>
+        <w:rPr>
+          <w:color w:val="0000FF"/>
+        </w:rPr>
+        <w:t>public</w:t>
+      </w:r>
+      <w:r>
+        <w:t xml:space="preserve"> </w:t>
+      </w:r>
+      <w:r>
+        <w:rPr>
+          <w:color w:val="0000FF"/>
+        </w:rPr>
+        <w:t>static</w:t>
+      </w:r>
+      <w:r>
+        <w:t xml:space="preserve"> </w:t>
+      </w:r>
+      <w:r>
+        <w:rPr>
+          <w:color w:val="0000FF"/>
+        </w:rPr>
+        <w:t>class</w:t>
+      </w:r>
+      <w:r>
+        <w:t xml:space="preserve"> ConfigurationSourceBuilderExtensions</w:t>
+      </w:r>
+    </w:p>
+    <w:p>
+      <w:pPr>
+        <w:pStyle w:val="a"/>
+        <w:ind w:left="1444" w:right="220" w:hanging="344"/>
+      </w:pPr>
+      <w:r>
+        <w:t xml:space="preserve">    {</w:t>
+      </w:r>
+    </w:p>
+    <w:p>
+      <w:pPr>
+        <w:pStyle w:val="a"/>
+        <w:ind w:left="1444" w:right="220" w:hanging="344"/>
+      </w:pPr>
+      <w:r>
+        <w:t xml:space="preserve">        ///</w:t>
+      </w:r>
+      <w:r>
+        <w:rPr>
+          <w:color w:val="008000"/>
+        </w:rPr>
+        <w:t xml:space="preserve"> </w:t>
+      </w:r>
+      <w:r>
+        <w:t>&lt;summary&gt;</w:t>
+      </w:r>
+    </w:p>
+    <w:p>
+      <w:pPr>
+        <w:pStyle w:val="a"/>
+        <w:ind w:left="1444" w:right="220" w:hanging="344"/>
+      </w:pPr>
+      <w:r>
+        <w:t xml:space="preserve">        </w:t>
+      </w:r>
+      <w:r>
+        <w:rPr>
+          <w:color w:val="808080"/>
+        </w:rPr>
+        <w:t>///</w:t>
+      </w:r>
+      <w:r>
+        <w:t xml:space="preserve"> ConfigurationSourceBuilderの内容を元にIServiceProviderを作成します。</w:t>
+      </w:r>
+    </w:p>
+    <w:p>
+      <w:pPr>
+        <w:pStyle w:val="a"/>
+        <w:ind w:left="1444" w:right="220" w:hanging="344"/>
+      </w:pPr>
+      <w:r>
+        <w:t xml:space="preserve">        ///</w:t>
+      </w:r>
+      <w:r>
+        <w:rPr>
+          <w:color w:val="008000"/>
+        </w:rPr>
+        <w:t xml:space="preserve"> </w:t>
+      </w:r>
+      <w:r>
+        <w:t>&lt;/summary&gt;</w:t>
+      </w:r>
+    </w:p>
+    <w:p>
+      <w:pPr>
+        <w:pStyle w:val="a"/>
+        <w:ind w:left="1444" w:right="220" w:hanging="344"/>
+      </w:pPr>
+      <w:r>
+        <w:t xml:space="preserve">        ///</w:t>
+      </w:r>
+      <w:r>
+        <w:rPr>
+          <w:color w:val="008000"/>
+        </w:rPr>
+        <w:t xml:space="preserve"> </w:t>
+      </w:r>
+      <w:r>
+        <w:t>&lt;param name="self"&gt;&lt;/param&gt;</w:t>
+      </w:r>
+    </w:p>
+    <w:p>
+      <w:pPr>
+        <w:pStyle w:val="a"/>
+        <w:ind w:left="1444" w:right="220" w:hanging="344"/>
+      </w:pPr>
+      <w:r>
+        <w:t xml:space="preserve">        ///</w:t>
+      </w:r>
+      <w:r>
+        <w:rPr>
+          <w:color w:val="008000"/>
+        </w:rPr>
+        <w:t xml:space="preserve"> </w:t>
+      </w:r>
+      <w:r>
+        <w:t>&lt;returns&gt;&lt;/returns&gt;</w:t>
+      </w:r>
+    </w:p>
+    <w:p>
+      <w:pPr>
+        <w:pStyle w:val="a"/>
+        <w:ind w:left="1444" w:right="220" w:hanging="344"/>
+      </w:pPr>
+      <w:r>
+        <w:t xml:space="preserve">        </w:t>
+      </w:r>
+      <w:r>
+        <w:rPr>
+          <w:color w:val="0000FF"/>
+        </w:rPr>
+        <w:t>public</w:t>
+      </w:r>
+      <w:r>
+        <w:t xml:space="preserve"> </w:t>
+      </w:r>
+      <w:r>
+        <w:rPr>
+          <w:color w:val="0000FF"/>
+        </w:rPr>
+        <w:t>static</w:t>
+      </w:r>
+      <w:r>
+        <w:t xml:space="preserve"> IServiceLocator CreateContainer(</w:t>
+      </w:r>
+      <w:r>
+        <w:rPr>
+          <w:color w:val="0000FF"/>
+        </w:rPr>
+        <w:t>this</w:t>
+      </w:r>
+      <w:r>
+        <w:t xml:space="preserve"> ConfigurationSourceBuilder self)</w:t>
+      </w:r>
+    </w:p>
+    <w:p>
+      <w:pPr>
+        <w:pStyle w:val="a"/>
+        <w:ind w:left="1444" w:right="220" w:hanging="344"/>
+      </w:pPr>
+      <w:r>
+        <w:t xml:space="preserve">        {</w:t>
+      </w:r>
+    </w:p>
+    <w:p>
+      <w:pPr>
+        <w:pStyle w:val="a"/>
+        <w:ind w:left="1444" w:right="220" w:hanging="344"/>
+      </w:pPr>
+      <w:r>
+        <w:t xml:space="preserve">            </w:t>
+      </w:r>
+      <w:r>
+        <w:rPr>
+          <w:color w:val="0000FF"/>
+        </w:rPr>
+        <w:t>var</w:t>
+      </w:r>
+      <w:r>
+        <w:t xml:space="preserve"> configuration = </w:t>
+      </w:r>
+      <w:r>
+        <w:rPr>
+          <w:color w:val="0000FF"/>
+        </w:rPr>
+        <w:t>new</w:t>
+      </w:r>
+      <w:r>
+        <w:t xml:space="preserve"> </w:t>
+      </w:r>
+      <w:r>
+        <w:rPr>
+          <w:color w:val="2B91AF"/>
+        </w:rPr>
+        <w:t>DictionaryConfigurationSource</w:t>
+      </w:r>
+      <w:r>
+        <w:t>();</w:t>
+      </w:r>
+    </w:p>
+    <w:p>
+      <w:pPr>
+        <w:pStyle w:val="a"/>
+        <w:ind w:left="1444" w:right="220" w:hanging="344"/>
+      </w:pPr>
+      <w:r>
+        <w:lastRenderedPageBreak/>
+        <w:t xml:space="preserve">            self.UpdateConfigurationWithReplace(configuration);</w:t>
+      </w:r>
+    </w:p>
+    <w:p>
+      <w:pPr>
+        <w:pStyle w:val="a"/>
+        <w:ind w:left="1444" w:right="220" w:hanging="344"/>
+      </w:pPr>
+      <w:r>
+        <w:t xml:space="preserve">            </w:t>
+      </w:r>
+      <w:r>
+        <w:rPr>
+          <w:color w:val="0000FF"/>
+        </w:rPr>
+        <w:t>return</w:t>
+      </w:r>
+      <w:r>
+        <w:t xml:space="preserve"> </w:t>
+      </w:r>
+      <w:r>
+        <w:rPr>
+          <w:color w:val="2B91AF"/>
+        </w:rPr>
+        <w:t>EnterpriseLibraryContainer</w:t>
+      </w:r>
+      <w:r>
+        <w:t>.CreateDefaultContainer(configuration);</w:t>
+      </w:r>
+    </w:p>
+    <w:p>
+      <w:pPr>
+        <w:pStyle w:val="a"/>
+        <w:ind w:left="1444" w:right="220" w:hanging="344"/>
+      </w:pPr>
+      <w:r>
+        <w:t xml:space="preserve">        }</w:t>
+      </w:r>
+    </w:p>
+    <w:p>
+      <w:pPr>
+        <w:pStyle w:val="a"/>
+        <w:ind w:left="1444" w:right="220" w:hanging="344"/>
+      </w:pPr>
+      <w:r>
+        <w:t xml:space="preserve">    }</w:t>
+      </w:r>
+    </w:p>
+    <w:p>
+      <w:pPr>
+        <w:pStyle w:val="a"/>
+        <w:ind w:left="1444" w:right="220" w:hanging="344"/>
+        <w:rPr>
+          <w:rFonts w:hint="eastAsia"/>
+        </w:rPr>
+      </w:pPr>
+      <w:r>
+        <w:t>}</w:t>
+      </w:r>
+    </w:p>
+    <w:p>
+      <w:pPr>
+        <w:pStyle w:val="a1"/>
+        <w:ind w:leftChars="0"/>
+        <w:rPr>
+          <w:rFonts w:hint="eastAsia"/>
+        </w:rPr>
+      </w:pPr>
+      <w:r>
+        <w:rPr>
+          <w:rFonts w:hint="eastAsia"/>
+        </w:rPr>
+        <w:t>このユーテリティを使用することで、前回のHello worldのコードは下記のようになります。</w:t>
+      </w:r>
+    </w:p>
+    <w:p>
+      <w:pPr>
+        <w:pStyle w:val="a"/>
+        <w:numPr>
+          <w:ilvl w:val="0"/>
+          <w:numId w:val="18"/>
+        </w:numPr>
+        <w:ind w:right="220"/>
+      </w:pPr>
+      <w:r>
+        <w:rPr>
+          <w:color w:val="0000FF"/>
+        </w:rPr>
+        <w:t>namespace</w:t>
+      </w:r>
+      <w:r>
+        <w:t xml:space="preserve"> HelloWorld</w:t>
+      </w:r>
+    </w:p>
+    <w:p>
+      <w:pPr>
+        <w:pStyle w:val="a"/>
+        <w:ind w:right="220"/>
+      </w:pPr>
+      <w:r>
+        <w:t>{</w:t>
+      </w:r>
+    </w:p>
+    <w:p>
+      <w:pPr>
+        <w:pStyle w:val="a"/>
+        <w:ind w:right="220"/>
+      </w:pPr>
+      <w:r>
+        <w:t xml:space="preserve">    </w:t>
+      </w:r>
+      <w:r>
+        <w:rPr>
+          <w:color w:val="0000FF"/>
+        </w:rPr>
+        <w:t>using</w:t>
+      </w:r>
+      <w:r>
+        <w:t xml:space="preserve"> System.Diagnostics;</w:t>
+      </w:r>
+    </w:p>
+    <w:p>
+      <w:pPr>
+        <w:pStyle w:val="a"/>
+        <w:ind w:right="220"/>
+      </w:pPr>
+      <w:r>
+        <w:t xml:space="preserve">    </w:t>
+      </w:r>
+      <w:r>
+        <w:rPr>
+          <w:color w:val="0000FF"/>
+        </w:rPr>
+        <w:t>using</w:t>
+      </w:r>
+      <w:r>
+        <w:t xml:space="preserve"> Microsoft.Practices.EnterpriseLibrary.Common.Configuration;</w:t>
+      </w:r>
+    </w:p>
+    <w:p>
+      <w:pPr>
+        <w:pStyle w:val="a"/>
+        <w:ind w:right="220"/>
+      </w:pPr>
+      <w:r>
+        <w:t xml:space="preserve">    </w:t>
+      </w:r>
+      <w:r>
+        <w:rPr>
+          <w:color w:val="0000FF"/>
+        </w:rPr>
+        <w:t>using</w:t>
+      </w:r>
+      <w:r>
+        <w:t xml:space="preserve"> Microsoft.Practices.EnterpriseLibrary.Logging;</w:t>
+      </w:r>
+    </w:p>
+    <w:p>
+      <w:pPr>
+        <w:pStyle w:val="a"/>
+        <w:ind w:right="220"/>
+      </w:pPr>
+      <w:r>
+        <w:t xml:space="preserve">    </w:t>
+      </w:r>
+      <w:r>
+        <w:rPr>
+          <w:color w:val="0000FF"/>
+        </w:rPr>
+        <w:t>using</w:t>
+      </w:r>
+      <w:r>
+        <w:t xml:space="preserve"> EntLib5Sample.Commons;</w:t>
+      </w:r>
+    </w:p>
+    <w:p>
+      <w:pPr>
+        <w:pStyle w:val="a"/>
+        <w:ind w:right="220"/>
+      </w:pPr>
+    </w:p>
+    <w:p>
+      <w:pPr>
+        <w:pStyle w:val="a"/>
+        <w:ind w:right="220"/>
+      </w:pPr>
+      <w:r>
+        <w:t xml:space="preserve">    </w:t>
+      </w:r>
+      <w:r>
+        <w:rPr>
+          <w:color w:val="0000FF"/>
+        </w:rPr>
+        <w:t>class</w:t>
+      </w:r>
+      <w:r>
+        <w:t xml:space="preserve"> Program</w:t>
+      </w:r>
+    </w:p>
+    <w:p>
+      <w:pPr>
+        <w:pStyle w:val="a"/>
+        <w:ind w:right="220"/>
+      </w:pPr>
+      <w:r>
+        <w:t xml:space="preserve">    {</w:t>
+      </w:r>
+    </w:p>
+    <w:p>
+      <w:pPr>
+        <w:pStyle w:val="a"/>
+        <w:ind w:right="220"/>
+      </w:pPr>
+      <w:r>
+        <w:t xml:space="preserve">        </w:t>
+      </w:r>
+      <w:r>
+        <w:rPr>
+          <w:color w:val="0000FF"/>
+        </w:rPr>
+        <w:t>static</w:t>
+      </w:r>
+      <w:r>
+        <w:t xml:space="preserve"> </w:t>
+      </w:r>
+      <w:r>
+        <w:rPr>
+          <w:color w:val="0000FF"/>
+        </w:rPr>
+        <w:t>void</w:t>
+      </w:r>
+      <w:r>
+        <w:t xml:space="preserve"> Main(</w:t>
+      </w:r>
+      <w:r>
+        <w:rPr>
+          <w:color w:val="0000FF"/>
+        </w:rPr>
+        <w:t>string</w:t>
+      </w:r>
+      <w:r>
+        <w:t>[] args)</w:t>
+      </w:r>
+    </w:p>
+    <w:p>
+      <w:pPr>
+        <w:pStyle w:val="a"/>
+        <w:ind w:right="220"/>
+      </w:pPr>
+      <w:r>
+        <w:t xml:space="preserve">        {</w:t>
+      </w:r>
+    </w:p>
+    <w:p>
+      <w:pPr>
+        <w:pStyle w:val="a"/>
+        <w:ind w:right="220"/>
+      </w:pPr>
+      <w:r>
+        <w:t xml:space="preserve">            </w:t>
+      </w:r>
+      <w:r>
+        <w:rPr>
+          <w:color w:val="008000"/>
+        </w:rPr>
+        <w:t>// 構成情報を組み立てる</w:t>
+      </w:r>
+    </w:p>
+    <w:p>
+      <w:pPr>
+        <w:pStyle w:val="a"/>
+        <w:ind w:right="220"/>
+      </w:pPr>
+      <w:r>
+        <w:t xml:space="preserve">            </w:t>
+      </w:r>
+      <w:r>
+        <w:rPr>
+          <w:color w:val="0000FF"/>
+        </w:rPr>
+        <w:t>var</w:t>
+      </w:r>
+      <w:r>
+        <w:t xml:space="preserve"> builder = </w:t>
+      </w:r>
+      <w:r>
+        <w:rPr>
+          <w:color w:val="0000FF"/>
+        </w:rPr>
+        <w:t>new</w:t>
+      </w:r>
+      <w:r>
+        <w:t xml:space="preserve"> </w:t>
+      </w:r>
+      <w:r>
+        <w:rPr>
+          <w:color w:val="2B91AF"/>
+        </w:rPr>
+        <w:t>ConfigurationSourceBuilder</w:t>
+      </w:r>
+      <w:r>
+        <w:t>();</w:t>
+      </w:r>
+    </w:p>
+    <w:p>
+      <w:pPr>
+        <w:pStyle w:val="a"/>
+        <w:ind w:right="220"/>
+      </w:pPr>
+      <w:r>
+        <w:t xml:space="preserve">            builder.ConfigureLogging()</w:t>
+      </w:r>
+    </w:p>
+    <w:p>
+      <w:pPr>
+        <w:pStyle w:val="a"/>
+        <w:ind w:right="220"/>
+      </w:pPr>
+      <w:r>
+        <w:t xml:space="preserve">                .SpecialSources</w:t>
+      </w:r>
+    </w:p>
+    <w:p>
+      <w:pPr>
+        <w:pStyle w:val="a"/>
+        <w:ind w:right="220"/>
+      </w:pPr>
+      <w:r>
+        <w:t xml:space="preserve">                .AllEventsCategory</w:t>
+      </w:r>
+    </w:p>
+    <w:p>
+      <w:pPr>
+        <w:pStyle w:val="a"/>
+        <w:ind w:right="220"/>
+      </w:pPr>
+      <w:r>
+        <w:t xml:space="preserve">                    .SendTo</w:t>
+      </w:r>
+    </w:p>
+    <w:p>
+      <w:pPr>
+        <w:pStyle w:val="a"/>
+        <w:ind w:right="220"/>
+      </w:pPr>
+      <w:r>
+        <w:t xml:space="preserve">                    .FlatFile(</w:t>
+      </w:r>
+      <w:r>
+        <w:rPr>
+          <w:color w:val="A31515"/>
+        </w:rPr>
+        <w:t>"FlatFileListener"</w:t>
+      </w:r>
+      <w:r>
+        <w:t>)</w:t>
+      </w:r>
+    </w:p>
+    <w:p>
+      <w:pPr>
+        <w:pStyle w:val="a"/>
+        <w:ind w:right="220"/>
+      </w:pPr>
+      <w:r>
+        <w:t xml:space="preserve">                    .FormatWith(</w:t>
+      </w:r>
+    </w:p>
+    <w:p>
+      <w:pPr>
+        <w:pStyle w:val="a"/>
+        <w:ind w:right="220"/>
+      </w:pPr>
+      <w:r>
+        <w:t xml:space="preserve">                        </w:t>
+      </w:r>
+      <w:r>
+        <w:rPr>
+          <w:color w:val="0000FF"/>
+        </w:rPr>
+        <w:t>new</w:t>
+      </w:r>
+      <w:r>
+        <w:t xml:space="preserve"> </w:t>
+      </w:r>
+      <w:r>
+        <w:rPr>
+          <w:color w:val="2B91AF"/>
+        </w:rPr>
+        <w:t>FormatterBuilder</w:t>
+      </w:r>
+      <w:r>
+        <w:t>()</w:t>
+      </w:r>
+    </w:p>
+    <w:p>
+      <w:pPr>
+        <w:pStyle w:val="a"/>
+        <w:ind w:right="220"/>
+      </w:pPr>
+      <w:r>
+        <w:t xml:space="preserve">                            .TextFormatterNamed(</w:t>
+      </w:r>
+      <w:r>
+        <w:rPr>
+          <w:color w:val="A31515"/>
+        </w:rPr>
+        <w:t>"TextFormatter"</w:t>
+      </w:r>
+      <w:r>
+        <w:t>)</w:t>
+      </w:r>
+    </w:p>
+    <w:p>
+      <w:pPr>
+        <w:pStyle w:val="a"/>
+        <w:ind w:right="220"/>
+      </w:pPr>
+      <w:r>
+        <w:t xml:space="preserve">                            .UsingTemplate("{timestamp(local:yyyy/MM/dd HH:mm:ss.fff)}: {message}"))</w:t>
+      </w:r>
+    </w:p>
+    <w:p>
+      <w:pPr>
+        <w:pStyle w:val="a"/>
+        <w:ind w:right="220"/>
+      </w:pPr>
+      <w:r>
+        <w:t xml:space="preserve">                    .ToFile(</w:t>
+      </w:r>
+      <w:r>
+        <w:rPr>
+          <w:color w:val="A31515"/>
+        </w:rPr>
+        <w:t>"output.txt"</w:t>
+      </w:r>
+      <w:r>
+        <w:t>);</w:t>
+      </w:r>
+    </w:p>
+    <w:p>
+      <w:pPr>
+        <w:pStyle w:val="a"/>
+        <w:ind w:right="220"/>
+      </w:pPr>
+    </w:p>
+    <w:p>
+      <w:pPr>
+        <w:pStyle w:val="a"/>
+        <w:ind w:right="220"/>
+      </w:pPr>
+      <w:r>
+        <w:t xml:space="preserve">            // 組み立てた構成情報からIServiceLocatorを作成</w:t>
+      </w:r>
+    </w:p>
+    <w:p>
+      <w:pPr>
+        <w:pStyle w:val="a"/>
+        <w:ind w:right="220"/>
+      </w:pPr>
+      <w:r>
+        <w:t xml:space="preserve">            </w:t>
+      </w:r>
+      <w:r>
+        <w:rPr>
+          <w:color w:val="2B91AF"/>
+        </w:rPr>
+        <w:t>EnterpriseLibraryContainer</w:t>
+      </w:r>
+      <w:r>
+        <w:t>.Current = builder.CreateContainer();</w:t>
+      </w:r>
+    </w:p>
+    <w:p>
+      <w:pPr>
+        <w:pStyle w:val="a"/>
+        <w:ind w:right="220"/>
+      </w:pPr>
+    </w:p>
+    <w:p>
+      <w:pPr>
+        <w:pStyle w:val="a"/>
+        <w:ind w:right="220"/>
+      </w:pPr>
+      <w:r>
+        <w:lastRenderedPageBreak/>
+        <w:t xml:space="preserve">            // EnterpriseLibraryのコンテナからLogging Application BlockのLog書き込み部品を取得</w:t>
+      </w:r>
+    </w:p>
+    <w:p>
+      <w:pPr>
+        <w:pStyle w:val="a"/>
+        <w:ind w:right="220"/>
+      </w:pPr>
+      <w:r>
+        <w:t xml:space="preserve">            </w:t>
+      </w:r>
+      <w:r>
+        <w:rPr>
+          <w:color w:val="0000FF"/>
+        </w:rPr>
+        <w:t>var</w:t>
+      </w:r>
+      <w:r>
+        <w:t xml:space="preserve"> logger = </w:t>
+      </w:r>
+      <w:r>
+        <w:rPr>
+          <w:color w:val="2B91AF"/>
+        </w:rPr>
+        <w:t>EnterpriseLibraryContainer</w:t>
+      </w:r>
+      <w:r>
+        <w:t>.Current.GetInstance&lt;</w:t>
+      </w:r>
+      <w:r>
+        <w:rPr>
+          <w:color w:val="2B91AF"/>
+        </w:rPr>
+        <w:t>LogWriter</w:t>
+      </w:r>
+      <w:r>
+        <w:t>&gt;();</w:t>
+      </w:r>
+    </w:p>
+    <w:p>
+      <w:pPr>
+        <w:pStyle w:val="a"/>
+        <w:ind w:right="220"/>
+      </w:pPr>
+      <w:r>
+        <w:t xml:space="preserve">            </w:t>
+      </w:r>
+      <w:r>
+        <w:rPr>
+          <w:color w:val="008000"/>
+        </w:rPr>
+        <w:t>// ログに出力する</w:t>
+      </w:r>
+    </w:p>
+    <w:p>
+      <w:pPr>
+        <w:pStyle w:val="a"/>
+        <w:ind w:right="220"/>
+      </w:pPr>
+      <w:r>
+        <w:t xml:space="preserve">            logger.Write(</w:t>
+      </w:r>
+      <w:r>
+        <w:rPr>
+          <w:color w:val="A31515"/>
+        </w:rPr>
+        <w:t>"Hello world"</w:t>
+      </w:r>
+      <w:r>
+        <w:t>);</w:t>
+      </w:r>
+    </w:p>
+    <w:p>
+      <w:pPr>
+        <w:pStyle w:val="a"/>
+        <w:ind w:right="220"/>
+      </w:pPr>
+    </w:p>
+    <w:p>
+      <w:pPr>
+        <w:pStyle w:val="a"/>
+        <w:ind w:right="220"/>
+      </w:pPr>
+      <w:r>
+        <w:t xml:space="preserve">            </w:t>
+      </w:r>
+      <w:r>
+        <w:rPr>
+          <w:color w:val="008000"/>
+        </w:rPr>
+        <w:t>// ログを表示</w:t>
+      </w:r>
+    </w:p>
+    <w:p>
+      <w:pPr>
+        <w:pStyle w:val="a"/>
+        <w:ind w:right="220"/>
+      </w:pPr>
+      <w:r>
+        <w:t xml:space="preserve">            </w:t>
+      </w:r>
+      <w:r>
+        <w:rPr>
+          <w:color w:val="2B91AF"/>
+        </w:rPr>
+        <w:t>Process</w:t>
+      </w:r>
+      <w:r>
+        <w:t>.Start(</w:t>
+      </w:r>
+      <w:r>
+        <w:rPr>
+          <w:color w:val="A31515"/>
+        </w:rPr>
+        <w:t>"output.txt"</w:t>
+      </w:r>
+      <w:r>
+        <w:t>);</w:t>
+      </w:r>
+    </w:p>
+    <w:p>
+      <w:pPr>
+        <w:pStyle w:val="a"/>
+        <w:ind w:right="220"/>
+      </w:pPr>
+      <w:r>
+        <w:t xml:space="preserve">        }</w:t>
+      </w:r>
+    </w:p>
+    <w:p>
+      <w:pPr>
+        <w:pStyle w:val="a"/>
+        <w:ind w:right="220"/>
+      </w:pPr>
+      <w:r>
+        <w:t xml:space="preserve">    }</w:t>
+      </w:r>
+    </w:p>
+    <w:p>
+      <w:pPr>
+        <w:pStyle w:val="a"/>
+        <w:ind w:right="220"/>
+        <w:rPr>
+          <w:rFonts w:hint="eastAsia"/>
+        </w:rPr>
+      </w:pPr>
+      <w:r>
+        <w:t>}</w:t>
+      </w:r>
+    </w:p>
+    <w:p>
+      <w:pPr>
+        <w:pStyle w:val="a1"/>
+        <w:ind w:leftChars="0"/>
+        <w:rPr>
+          <w:rFonts w:hint="eastAsia"/>
+        </w:rPr>
+      </w:pPr>
+      <w:r>
+        <w:rPr>
+          <w:rFonts w:hint="eastAsia"/>
+        </w:rPr>
+        <w:t>29行目で先ほど定義したメソッドを使用しています。本書では、この方法でEnterprise Libraryのコンテナの初期化を行います。</w:t>
+      </w:r>
+    </w:p>
+    <w:p>
+      <w:pPr>
+        <w:pStyle w:val="a1"/>
+        <w:ind w:leftChars="0"/>
+        <w:rPr>
+          <w:rFonts w:hint="eastAsia"/>
+        </w:rPr>
+      </w:pPr>
+    </w:p>
+    <w:p>
+      <w:pPr>
+        <w:pStyle w:val="a1"/>
+        <w:ind w:leftChars="0"/>
+      </w:pPr>
+      <w:r>
+        <w:rPr>
+          <w:rFonts w:hint="eastAsia"/>
+        </w:rPr>
         <w:t>次章から、各Application Blockの使用方法を確認していきます。</w:t>
       </w:r>
     </w:p>
     <w:p>
       <w:pPr>
         <w:pStyle w:val="1"/>
-        <w:rPr>
-          <w:rFonts w:hint="eastAsia"/>
-        </w:rPr>
       </w:pPr>
       <w:r>
         <w:rPr>
@@ -2567,9 +3375,6 @@
     <w:p>
       <w:pPr>
         <w:pStyle w:val="a1"/>
-        <w:rPr>
-          <w:rFonts w:hint="eastAsia"/>
-        </w:rPr>
       </w:pPr>
       <w:r>
         <w:rPr>
@@ -2581,9 +3386,6 @@
     <w:p>
       <w:pPr>
         <w:pStyle w:val="2"/>
-        <w:rPr>
-          <w:rFonts w:hint="eastAsia"/>
-        </w:rPr>
       </w:pPr>
       <w:r>
         <w:rPr>
@@ -2595,9 +3397,6 @@
     <w:p>
       <w:pPr>
         <w:pStyle w:val="a1"/>
-        <w:rPr>
-          <w:rFonts w:hint="eastAsia"/>
-        </w:rPr>
       </w:pPr>
       <w:r>
         <w:rPr>
@@ -2609,37 +3408,2762 @@
     <w:p>
       <w:pPr>
         <w:pStyle w:val="a1"/>
-      </w:pPr>
-      <w:r>
-        <w:rPr>
-          <w:rFonts w:hint="eastAsia"/>
-        </w:rPr>
-        <w:t>.NETでは、</w:t>
-      </w:r>
-      <w:proofErr w:type="spellStart"/>
-      <w:r>
-        <w:rPr>
-          <w:rFonts w:hint="eastAsia"/>
-        </w:rPr>
-        <w:t>System.Diagnostics.Trace</w:t>
-      </w:r>
-      <w:proofErr w:type="spellEnd"/>
-      <w:r>
-        <w:rPr>
-          <w:rFonts w:hint="eastAsia"/>
-        </w:rPr>
-        <w:t>を使ったログ出力機能が標準で備わってますが、</w:t>
+        <w:rPr>
+          <w:rFonts w:hint="eastAsia"/>
+        </w:rPr>
+      </w:pPr>
+      <w:r>
+        <w:rPr>
+          <w:rFonts w:hint="eastAsia"/>
+        </w:rPr>
+        <w:t>.NETでは、System.Diagnostics.Trace</w:t>
+      </w:r>
+      <w:r>
+        <w:rPr>
+          <w:rFonts w:hint="eastAsia"/>
+        </w:rPr>
+        <w:t>を使ったログ出力機能が標準で備わって</w:t>
+      </w:r>
+      <w:r>
+        <w:rPr>
+          <w:rFonts w:hint="eastAsia"/>
+        </w:rPr>
+        <w:t>い</w:t>
+      </w:r>
+      <w:r>
+        <w:rPr>
+          <w:rFonts w:hint="eastAsia"/>
+        </w:rPr>
+        <w:t>ますが、</w:t>
+      </w:r>
+      <w:r>
+        <w:rPr>
+          <w:rFonts w:hint="eastAsia"/>
+        </w:rPr>
+        <w:t>業務システムで必須の機能セットを備えているかと言われると力不足と言わざるを得ません</w:t>
+      </w:r>
+      <w:r>
+        <w:rPr>
+          <w:rFonts w:hint="eastAsia"/>
+        </w:rPr>
+        <w:t>。例えば、ファイルサイズが1000KBになったタイミングで今のログファイルを別名で退避</w:t>
+      </w:r>
+      <w:r>
+        <w:rPr>
+          <w:rFonts w:hint="eastAsia"/>
+        </w:rPr>
+        <w:t>するといったありがちな機能がありません。また、障害発生時に必要となるプロセスIDやアプリケーションドメイン名、コンピュータ名などの様々な情報</w:t>
+      </w:r>
+      <w:r>
+        <w:rPr>
+          <w:rFonts w:hint="eastAsia"/>
+        </w:rPr>
+        <w:t>を出力するような機能も用意されていません。</w:t>
+      </w:r>
+    </w:p>
+    <w:p>
+      <w:pPr>
+        <w:pStyle w:val="a1"/>
+        <w:rPr>
+          <w:rFonts w:hint="eastAsia"/>
+        </w:rPr>
+      </w:pPr>
+      <w:r>
+        <w:rPr>
+          <w:rFonts w:hint="eastAsia"/>
+        </w:rPr>
+        <w:t>Enterprise LibraryのLogging Application Blockは、業務アプリケーション開発</w:t>
+      </w:r>
+      <w:r>
+        <w:rPr>
+          <w:rFonts w:hint="eastAsia"/>
+        </w:rPr>
+        <w:t>にひつような上記のSystem.Diagnostics.Traceに不足している機能セットを提供します。</w:t>
+      </w:r>
+    </w:p>
+    <w:p>
+      <w:pPr>
+        <w:pStyle w:val="3"/>
+        <w:rPr>
+          <w:rFonts w:hint="eastAsia"/>
+        </w:rPr>
+      </w:pPr>
+      <w:r>
+        <w:rPr>
+          <w:rFonts w:hint="eastAsia"/>
+        </w:rPr>
+        <w:lastRenderedPageBreak/>
+        <w:t>ログ出力機能の設定</w:t>
+      </w:r>
+    </w:p>
+    <w:p>
+      <w:pPr>
+        <w:pStyle w:val="a1"/>
+        <w:rPr>
+          <w:rFonts w:hint="eastAsia"/>
+        </w:rPr>
+      </w:pPr>
+      <w:r>
+        <w:rPr>
+          <w:rFonts w:hint="eastAsia"/>
+        </w:rPr>
+        <w:t>ここでは、Fluent APIで設定できる設定項目について説明します。完全な設定内容は、リファレンスの下記のページから参照してください。ここでは代表的ないくつかを実際の記述例をもとに説明します。</w:t>
+      </w:r>
+    </w:p>
+    <w:p>
+      <w:pPr>
+        <w:pStyle w:val="a1"/>
+        <w:numPr>
+          <w:ilvl w:val="0"/>
+          <w:numId w:val="21"/>
+        </w:numPr>
+        <w:ind w:leftChars="0"/>
+        <w:rPr>
+          <w:rFonts w:hint="eastAsia"/>
+        </w:rPr>
+      </w:pPr>
+      <w:r>
+        <w:t>Microsoft.Practices.EnterpriseLibrary.Common.Configuration.Fluent Namespace</w:t>
+      </w:r>
+      <w:r>
+        <w:rPr>
+          <w:rFonts w:hint="eastAsia"/>
+        </w:rPr>
+        <w:br/>
+      </w:r>
+      <w:hyperlink r:id="rId14" w:history="1">
+        <w:r>
+          <w:rPr>
+            <w:rStyle w:val="afe"/>
+          </w:rPr>
+          <w:t>http://msdn.microsoft.com/en-us/library/microsoft.practices.enterpriselibrary.common.configuration.fluent(v=pandp.50).aspx</w:t>
+        </w:r>
+      </w:hyperlink>
+    </w:p>
+    <w:p>
+      <w:pPr>
+        <w:pStyle w:val="a1"/>
+        <w:ind w:leftChars="0"/>
+        <w:rPr>
+          <w:rFonts w:hint="eastAsia"/>
+        </w:rPr>
+      </w:pPr>
+      <w:r>
+        <w:rPr>
+          <w:rFonts w:hint="eastAsia"/>
+        </w:rPr>
+        <w:t>Fluent APIの難点は、APIドキュメントを見ただけでは何が出来るのかわからないという点にあると思います。そのため、インテリセンスとサンプルを見て記述のコツをつかむのが大事です。</w:t>
+      </w:r>
+      <w:r>
+        <w:rPr>
+          <w:rFonts w:hint="eastAsia"/>
+        </w:rPr>
+        <w:t>以下に、単純にログに出力するケースの設定コード例を示します。</w:t>
+      </w:r>
+    </w:p>
+    <w:p>
+      <w:pPr>
+        <w:pStyle w:val="a"/>
+        <w:numPr>
+          <w:ilvl w:val="0"/>
+          <w:numId w:val="20"/>
+        </w:numPr>
+        <w:ind w:right="220"/>
+      </w:pPr>
+      <w:r>
+        <w:rPr>
+          <w:color w:val="0000FF"/>
+        </w:rPr>
+        <w:t>var</w:t>
+      </w:r>
+      <w:r>
+        <w:t xml:space="preserve"> builder = </w:t>
+      </w:r>
+      <w:r>
+        <w:rPr>
+          <w:color w:val="0000FF"/>
+        </w:rPr>
+        <w:t>new</w:t>
+      </w:r>
+      <w:r>
+        <w:t xml:space="preserve"> ConfigurationSourceBuilder();</w:t>
+      </w:r>
+    </w:p>
+    <w:p>
+      <w:pPr>
+        <w:pStyle w:val="a"/>
+        <w:ind w:right="220"/>
+      </w:pPr>
+      <w:r>
+        <w:t>builder.ConfigureLogging()</w:t>
+      </w:r>
+    </w:p>
+    <w:p>
+      <w:pPr>
+        <w:pStyle w:val="a"/>
+        <w:ind w:right="220"/>
+      </w:pPr>
+      <w:r>
+        <w:t xml:space="preserve">    // 名前を付けてログの定義を開始</w:t>
+      </w:r>
+    </w:p>
+    <w:p>
+      <w:pPr>
+        <w:pStyle w:val="a"/>
+        <w:ind w:right="220"/>
+      </w:pPr>
+      <w:r>
+        <w:t xml:space="preserve">    .LogToCategoryNamed(</w:t>
+      </w:r>
+      <w:r>
+        <w:rPr>
+          <w:color w:val="A31515"/>
+        </w:rPr>
+        <w:t>"General"</w:t>
+      </w:r>
+      <w:r>
+        <w:t>)</w:t>
+      </w:r>
+    </w:p>
+    <w:p>
+      <w:pPr>
+        <w:pStyle w:val="a"/>
+        <w:ind w:right="220"/>
+      </w:pPr>
+      <w:r>
+        <w:t xml:space="preserve">        // WithOptionsで追加オプション</w:t>
+      </w:r>
+    </w:p>
+    <w:p>
+      <w:pPr>
+        <w:pStyle w:val="a"/>
+        <w:ind w:right="220"/>
+      </w:pPr>
+      <w:r>
+        <w:t xml:space="preserve">        // ここではGeneralをデフォルトのカテゴリとして設定</w:t>
+      </w:r>
+    </w:p>
+    <w:p>
+      <w:pPr>
+        <w:pStyle w:val="a"/>
+        <w:ind w:right="220"/>
+      </w:pPr>
+      <w:r>
+        <w:t xml:space="preserve">        .WithOptions.SetAsDefaultCategory()</w:t>
+      </w:r>
+    </w:p>
+    <w:p>
+      <w:pPr>
+        <w:pStyle w:val="a"/>
+        <w:ind w:right="220"/>
+      </w:pPr>
+      <w:r>
+        <w:t xml:space="preserve">        // フラットファイルに出力ファイル名はdefault.log</w:t>
+      </w:r>
+    </w:p>
+    <w:p>
+      <w:pPr>
+        <w:pStyle w:val="a"/>
+        <w:ind w:right="220"/>
+      </w:pPr>
+      <w:r>
+        <w:t xml:space="preserve">        .SendTo.FlatFile(</w:t>
+      </w:r>
+      <w:r>
+        <w:rPr>
+          <w:color w:val="A31515"/>
+        </w:rPr>
+        <w:t>"FlatFileListener"</w:t>
+      </w:r>
+      <w:r>
+        <w:t>).ToFile(</w:t>
+      </w:r>
+      <w:r>
+        <w:rPr>
+          <w:color w:val="A31515"/>
+        </w:rPr>
+        <w:t>"default.log"</w:t>
+      </w:r>
+      <w:r>
+        <w:t>)</w:t>
+      </w:r>
+    </w:p>
+    <w:p>
+      <w:pPr>
+        <w:pStyle w:val="a"/>
+        <w:ind w:right="220"/>
+      </w:pPr>
+      <w:r>
+        <w:t xml:space="preserve">        // フィルタリング（警告以上を表示する）</w:t>
+      </w:r>
+    </w:p>
+    <w:p>
+      <w:pPr>
+        <w:pStyle w:val="a"/>
+        <w:ind w:right="220"/>
+      </w:pPr>
+      <w:r>
+        <w:t xml:space="preserve">        .Filter(</w:t>
+      </w:r>
+      <w:r>
+        <w:rPr>
+          <w:color w:val="2B91AF"/>
+        </w:rPr>
+        <w:t>SourceLevels</w:t>
+      </w:r>
+      <w:r>
+        <w:t>.Warning)</w:t>
+      </w:r>
+    </w:p>
+    <w:p>
+      <w:pPr>
+        <w:pStyle w:val="a"/>
+        <w:ind w:right="220"/>
+      </w:pPr>
+      <w:r>
+        <w:t xml:space="preserve">        // ログのフォーマットを指定</w:t>
+      </w:r>
+    </w:p>
+    <w:p>
+      <w:pPr>
+        <w:pStyle w:val="a"/>
+        <w:ind w:right="220"/>
+      </w:pPr>
+      <w:r>
+        <w:t xml:space="preserve">        .FormatWith(</w:t>
+      </w:r>
+      <w:r>
+        <w:rPr>
+          <w:color w:val="0000FF"/>
+        </w:rPr>
+        <w:t>new</w:t>
+      </w:r>
+      <w:r>
+        <w:t xml:space="preserve"> </w:t>
+      </w:r>
+      <w:r>
+        <w:rPr>
+          <w:color w:val="2B91AF"/>
+        </w:rPr>
+        <w:t>FormatterBuilder</w:t>
+      </w:r>
+      <w:r>
+        <w:t>()</w:t>
+      </w:r>
+    </w:p>
+    <w:p>
+      <w:pPr>
+        <w:pStyle w:val="a"/>
+        <w:ind w:right="220"/>
+      </w:pPr>
+      <w:r>
+        <w:t xml:space="preserve">            // フォーマッタの名前を指定</w:t>
+      </w:r>
+    </w:p>
+    <w:p>
+      <w:pPr>
+        <w:pStyle w:val="a"/>
+        <w:ind w:right="220"/>
+      </w:pPr>
+      <w:r>
+        <w:t xml:space="preserve">            .TextFormatterNamed(</w:t>
+      </w:r>
+      <w:r>
+        <w:rPr>
+          <w:color w:val="A31515"/>
+        </w:rPr>
+        <w:t>"LogFormatter"</w:t>
+      </w:r>
+      <w:r>
+        <w:t>)</w:t>
+      </w:r>
+    </w:p>
+    <w:p>
+      <w:pPr>
+        <w:pStyle w:val="a"/>
+        <w:ind w:right="220"/>
+      </w:pPr>
+      <w:r>
+        <w:t xml:space="preserve">            </w:t>
+      </w:r>
+      <w:r>
+        <w:rPr>
+          <w:color w:val="008000"/>
+        </w:rPr>
+        <w:t>// フォーマットを指定</w:t>
+      </w:r>
+    </w:p>
+    <w:p>
+      <w:pPr>
+        <w:pStyle w:val="a"/>
+        <w:ind w:right="220"/>
+        <w:rPr>
+          <w:rFonts w:hint="eastAsia"/>
+        </w:rPr>
+      </w:pPr>
+      <w:r>
+        <w:t xml:space="preserve">            .UsingTemplate("{timestamp(local:yyyy/MM/dd HH:mm:ss.fff)}:  {severity}: {message}"));</w:t>
+      </w:r>
+    </w:p>
+    <w:p>
+      <w:pPr>
+        <w:pStyle w:val="a1"/>
+        <w:numPr>
+          <w:ilvl w:val="0"/>
+          <w:numId w:val="22"/>
+        </w:numPr>
+        <w:ind w:leftChars="0"/>
+        <w:rPr>
+          <w:rFonts w:hint="eastAsia"/>
+        </w:rPr>
+      </w:pPr>
+      <w:r>
+        <w:rPr>
+          <w:rFonts w:hint="eastAsia"/>
+        </w:rPr>
+        <w:t>ConfigureLoggingメソッド</w:t>
+      </w:r>
+      <w:r>
+        <w:br/>
+      </w:r>
+      <w:r>
+        <w:rPr>
+          <w:rFonts w:hint="eastAsia"/>
+        </w:rPr>
+        <w:t>ログの構成を開始するメソッド</w:t>
+      </w:r>
+    </w:p>
+    <w:p>
+      <w:pPr>
+        <w:pStyle w:val="a1"/>
+        <w:numPr>
+          <w:ilvl w:val="0"/>
+          <w:numId w:val="22"/>
+        </w:numPr>
+        <w:ind w:leftChars="0"/>
+        <w:rPr>
+          <w:rFonts w:hint="eastAsia"/>
+        </w:rPr>
+      </w:pPr>
+      <w:r>
+        <w:rPr>
+          <w:rFonts w:hint="eastAsia"/>
+        </w:rPr>
+        <w:lastRenderedPageBreak/>
+        <w:t>LogToCategoryNamedメソッド</w:t>
+      </w:r>
+      <w:r>
+        <w:br/>
+      </w:r>
+      <w:r>
+        <w:rPr>
+          <w:rFonts w:hint="eastAsia"/>
+        </w:rPr>
+        <w:t>名前を付けてカテゴリを作成するメソッド。後続のメソッドチェインでカテゴリの設定を行う。再度、LogToCategoryNamedメソッドが呼ばれるまで、このメソッドで作成したカテゴリに対する設定になる。</w:t>
+      </w:r>
+    </w:p>
+    <w:p>
+      <w:pPr>
+        <w:pStyle w:val="a1"/>
+        <w:numPr>
+          <w:ilvl w:val="0"/>
+          <w:numId w:val="22"/>
+        </w:numPr>
+        <w:ind w:leftChars="0"/>
+        <w:rPr>
+          <w:rFonts w:hint="eastAsia"/>
+        </w:rPr>
+      </w:pPr>
+      <w:r>
+        <w:rPr>
+          <w:rFonts w:hint="eastAsia"/>
+        </w:rPr>
+        <w:t>WithOptionsプロパティ</w:t>
+      </w:r>
+      <w:r>
+        <w:br/>
+      </w:r>
+      <w:r>
+        <w:rPr>
+          <w:rFonts w:hint="eastAsia"/>
+        </w:rPr>
+        <w:t>ログにオプションを追加する。ここではデフォルトのカテゴリとして指定している。</w:t>
+      </w:r>
+    </w:p>
+    <w:p>
+      <w:pPr>
+        <w:pStyle w:val="a1"/>
+        <w:numPr>
+          <w:ilvl w:val="0"/>
+          <w:numId w:val="22"/>
+        </w:numPr>
+        <w:ind w:leftChars="0"/>
+        <w:rPr>
+          <w:rFonts w:hint="eastAsia"/>
+        </w:rPr>
+      </w:pPr>
+      <w:r>
+        <w:rPr>
+          <w:rFonts w:hint="eastAsia"/>
+        </w:rPr>
+        <w:t>SendToプロパティ</w:t>
+      </w:r>
+      <w:r>
+        <w:br/>
+      </w:r>
+      <w:r>
+        <w:rPr>
+          <w:rFonts w:hint="eastAsia"/>
+        </w:rPr>
+        <w:t>ログの出力先を指定する。ここではフラットファイルを指定している。このほかにもイベントログやMSMQやDatabaseなど様々な出力先に対応している。</w:t>
+      </w:r>
+    </w:p>
+    <w:p>
+      <w:pPr>
+        <w:pStyle w:val="a1"/>
+        <w:numPr>
+          <w:ilvl w:val="0"/>
+          <w:numId w:val="22"/>
+        </w:numPr>
+        <w:ind w:leftChars="0"/>
+        <w:rPr>
+          <w:rFonts w:hint="eastAsia"/>
+        </w:rPr>
+      </w:pPr>
+      <w:r>
+        <w:rPr>
+          <w:rFonts w:hint="eastAsia"/>
+        </w:rPr>
+        <w:t>Filterメソッド</w:t>
+      </w:r>
+      <w:r>
+        <w:br/>
+      </w:r>
+      <w:r>
+        <w:rPr>
+          <w:rFonts w:hint="eastAsia"/>
+        </w:rPr>
+        <w:t>ログのフィルタリングを行う条件を指定する。ここでは警告以上のログを出力するようにしている。</w:t>
+      </w:r>
+    </w:p>
+    <w:p>
+      <w:pPr>
+        <w:pStyle w:val="a1"/>
+        <w:numPr>
+          <w:ilvl w:val="0"/>
+          <w:numId w:val="22"/>
+        </w:numPr>
+        <w:ind w:leftChars="0"/>
+        <w:rPr>
+          <w:rFonts w:hint="eastAsia"/>
+        </w:rPr>
+      </w:pPr>
+      <w:r>
+        <w:rPr>
+          <w:rFonts w:hint="eastAsia"/>
+        </w:rPr>
+        <w:t>FormatWithメソッド</w:t>
+      </w:r>
+      <w:r>
+        <w:br/>
+      </w:r>
+      <w:r>
+        <w:rPr>
+          <w:rFonts w:hint="eastAsia"/>
+        </w:rPr>
+        <w:t>ログのフォーマットを指定するメソッド。フォーマットはFormatBuilderというヘルパークラスがあるので、それを使って作成する。フォーマットに指定できる名前は、LogEntryクラスのプロパティ名と大体同じ。（</w:t>
+      </w:r>
+      <w:hyperlink r:id="rId15" w:history="1">
+        <w:r>
+          <w:rPr>
+            <w:rStyle w:val="afe"/>
+          </w:rPr>
+          <w:t>http://msdn.microsoft.com/en-us/library/microsoft.practices.enterpriselibrary.logging.logentry_members(v=pandp.50).aspx</w:t>
+        </w:r>
+      </w:hyperlink>
+      <w:r>
+        <w:rPr>
+          <w:rFonts w:hint="eastAsia"/>
+        </w:rPr>
+        <w:t>）</w:t>
+      </w:r>
+    </w:p>
+    <w:p>
+      <w:pPr>
+        <w:pStyle w:val="a1"/>
+        <w:ind w:leftChars="0"/>
+        <w:rPr>
+          <w:rFonts w:hint="eastAsia"/>
+        </w:rPr>
+      </w:pPr>
+      <w:r>
+        <w:rPr>
+          <w:rFonts w:hint="eastAsia"/>
+        </w:rPr>
+        <w:t>上記の構成をした状態で下記のようなログを出力するコードを記載します。</w:t>
+      </w:r>
+    </w:p>
+    <w:p>
+      <w:pPr>
+        <w:pStyle w:val="a"/>
+        <w:numPr>
+          <w:ilvl w:val="0"/>
+          <w:numId w:val="23"/>
+        </w:numPr>
+        <w:ind w:right="220"/>
+      </w:pPr>
+      <w:r>
+        <w:rPr>
+          <w:color w:val="0000FF"/>
+        </w:rPr>
+        <w:t>var</w:t>
+      </w:r>
+      <w:r>
+        <w:t xml:space="preserve"> l = EnterpriseLibraryContainer.Current.GetInstance&lt;LogWriter&gt;();</w:t>
+      </w:r>
+    </w:p>
+    <w:p>
+      <w:pPr>
+        <w:pStyle w:val="a"/>
+        <w:ind w:right="220"/>
+      </w:pPr>
+      <w:r>
+        <w:rPr>
+          <w:color w:val="008000"/>
+        </w:rPr>
+        <w:t>// Verbose～Criticalまでのログを出力</w:t>
+      </w:r>
+    </w:p>
+    <w:p>
+      <w:pPr>
+        <w:pStyle w:val="a"/>
+        <w:ind w:right="220"/>
+      </w:pPr>
+      <w:r>
+        <w:t>l.Write(</w:t>
+      </w:r>
+      <w:r>
+        <w:rPr>
+          <w:color w:val="0000FF"/>
+        </w:rPr>
+        <w:t>new</w:t>
+      </w:r>
+      <w:r>
+        <w:t xml:space="preserve"> LogEntry { Message = </w:t>
+      </w:r>
+      <w:r>
+        <w:rPr>
+          <w:color w:val="A31515"/>
+        </w:rPr>
+        <w:t>"VerboseMessage"</w:t>
+      </w:r>
+      <w:r>
+        <w:t>, Severity = TraceEventType.Verbose});</w:t>
+      </w:r>
+    </w:p>
+    <w:p>
+      <w:pPr>
+        <w:pStyle w:val="a"/>
+        <w:ind w:right="220"/>
+      </w:pPr>
+      <w:r>
+        <w:t>l.Write(</w:t>
+      </w:r>
+      <w:r>
+        <w:rPr>
+          <w:color w:val="0000FF"/>
+        </w:rPr>
+        <w:t>new</w:t>
+      </w:r>
+      <w:r>
+        <w:t xml:space="preserve"> LogEntry { Message = </w:t>
+      </w:r>
+      <w:r>
+        <w:rPr>
+          <w:color w:val="A31515"/>
+        </w:rPr>
+        <w:t>"InformationMessage"</w:t>
+      </w:r>
+      <w:r>
+        <w:t>, Severity = TraceEventType.Information});</w:t>
+      </w:r>
+    </w:p>
+    <w:p>
+      <w:pPr>
+        <w:pStyle w:val="a"/>
+        <w:ind w:right="220"/>
+      </w:pPr>
+      <w:r>
+        <w:t>l.Write(</w:t>
+      </w:r>
+      <w:r>
+        <w:rPr>
+          <w:color w:val="0000FF"/>
+        </w:rPr>
+        <w:t>new</w:t>
+      </w:r>
+      <w:r>
+        <w:t xml:space="preserve"> LogEntry { Message = </w:t>
+      </w:r>
+      <w:r>
+        <w:rPr>
+          <w:color w:val="A31515"/>
+        </w:rPr>
+        <w:t>"WarningMessage"</w:t>
+      </w:r>
+      <w:r>
+        <w:t>, Severity = TraceEventType.Warning});</w:t>
+      </w:r>
+    </w:p>
+    <w:p>
+      <w:pPr>
+        <w:pStyle w:val="a"/>
+        <w:ind w:right="220"/>
+      </w:pPr>
+      <w:r>
+        <w:t>l.Write(</w:t>
+      </w:r>
+      <w:r>
+        <w:rPr>
+          <w:color w:val="0000FF"/>
+        </w:rPr>
+        <w:t>new</w:t>
+      </w:r>
+      <w:r>
+        <w:t xml:space="preserve"> LogEntry { Message = </w:t>
+      </w:r>
+      <w:r>
+        <w:rPr>
+          <w:color w:val="A31515"/>
+        </w:rPr>
+        <w:t>"ErrorMessage"</w:t>
+      </w:r>
+      <w:r>
+        <w:t>, Severity = TraceEventType.Error});</w:t>
+      </w:r>
+    </w:p>
+    <w:p>
+      <w:pPr>
+        <w:pStyle w:val="a"/>
+        <w:ind w:right="220"/>
+        <w:rPr>
+          <w:rFonts w:hint="eastAsia"/>
+        </w:rPr>
+      </w:pPr>
+      <w:r>
+        <w:t>l.Write(</w:t>
+      </w:r>
+      <w:r>
+        <w:rPr>
+          <w:color w:val="0000FF"/>
+        </w:rPr>
+        <w:t>new</w:t>
+      </w:r>
+      <w:r>
+        <w:t xml:space="preserve"> LogEntry { Message = </w:t>
+      </w:r>
+      <w:r>
+        <w:rPr>
+          <w:color w:val="A31515"/>
+        </w:rPr>
+        <w:t>"</w:t>
+      </w:r>
+      <w:r>
+        <w:rPr>
+          <w:rFonts w:hint="eastAsia"/>
+          <w:color w:val="A31515"/>
+        </w:rPr>
+        <w:t>Critical</w:t>
+      </w:r>
+      <w:r>
+        <w:rPr>
+          <w:color w:val="A31515"/>
+        </w:rPr>
+        <w:t>Message"</w:t>
+      </w:r>
+      <w:r>
+        <w:t>, Severity = TraceEventType.Critical});</w:t>
+      </w:r>
+    </w:p>
+    <w:p>
+      <w:pPr>
+        <w:pStyle w:val="a1"/>
+        <w:rPr>
+          <w:rFonts w:hint="eastAsia"/>
+        </w:rPr>
+      </w:pPr>
+      <w:r>
+        <w:rPr>
+          <w:rFonts w:hint="eastAsia"/>
+        </w:rPr>
+        <w:t>Enterprise LibraryのコンテナからLogWriterを取得してログを出力します。LogWriterのWriteメソッドを使用してログを出力できます。ここでは、LogEntryというログに出力する情報を表すクラスを渡すオーバーロードを指定してVerbose～Criticalまでのログを出力しています。このプログラムを実行すると下記のログが出力されます。</w:t>
+      </w:r>
+    </w:p>
+    <w:p>
+      <w:pPr>
+        <w:pStyle w:val="a5"/>
+      </w:pPr>
+      <w:r>
+        <w:lastRenderedPageBreak/>
+        <w:t>----------------------------------------</w:t>
+      </w:r>
+    </w:p>
+    <w:p>
+      <w:pPr>
+        <w:pStyle w:val="a5"/>
+      </w:pPr>
+      <w:r>
+        <w:t>2012/04/09 22:41:24.096:  Warning: WarningMessage</w:t>
+      </w:r>
+    </w:p>
+    <w:p>
+      <w:pPr>
+        <w:pStyle w:val="a5"/>
+      </w:pPr>
+      <w:r>
+        <w:t>----------------------------------------</w:t>
+      </w:r>
+    </w:p>
+    <w:p>
+      <w:pPr>
+        <w:pStyle w:val="a5"/>
+      </w:pPr>
+      <w:r>
+        <w:t>----------------------------------------</w:t>
+      </w:r>
+    </w:p>
+    <w:p>
+      <w:pPr>
+        <w:pStyle w:val="a5"/>
+      </w:pPr>
+      <w:r>
+        <w:t>2012/04/09 22:41:24.110:  Error: ErrorMessage</w:t>
+      </w:r>
+    </w:p>
+    <w:p>
+      <w:pPr>
+        <w:pStyle w:val="a5"/>
+      </w:pPr>
+      <w:r>
+        <w:t>----------------------------------------</w:t>
+      </w:r>
+    </w:p>
+    <w:p>
+      <w:pPr>
+        <w:pStyle w:val="a5"/>
+      </w:pPr>
+      <w:r>
+        <w:t>----------------------------------------</w:t>
+      </w:r>
+    </w:p>
+    <w:p>
+      <w:pPr>
+        <w:pStyle w:val="a5"/>
+        <w:rPr>
+          <w:rFonts w:hint="eastAsia"/>
+        </w:rPr>
+      </w:pPr>
+      <w:r>
+        <w:t>2012/04/09 22:41:24.110:  Critical: CriticalMessage</w:t>
+      </w:r>
+    </w:p>
+    <w:p>
+      <w:pPr>
+        <w:pStyle w:val="a5"/>
+      </w:pPr>
+      <w:r>
+        <w:t>----------------------------------------</w:t>
+      </w:r>
+    </w:p>
+    <w:p>
+      <w:pPr>
+        <w:pStyle w:val="a1"/>
+        <w:rPr>
+          <w:rFonts w:hint="eastAsia"/>
+        </w:rPr>
+      </w:pPr>
+      <w:r>
+        <w:rPr>
+          <w:rFonts w:hint="eastAsia"/>
+        </w:rPr>
+        <w:t>Filterメソッドで指定したとおり警告(Warning)以上のログしか出力していないことが確認できます。</w:t>
+      </w:r>
+    </w:p>
+    <w:p>
+      <w:pPr>
+        <w:pStyle w:val="3"/>
+        <w:rPr>
+          <w:rFonts w:hint="eastAsia"/>
+        </w:rPr>
+      </w:pPr>
+      <w:r>
+        <w:rPr>
+          <w:rFonts w:hint="eastAsia"/>
+        </w:rPr>
+        <w:t>ローリングの設定</w:t>
+      </w:r>
+    </w:p>
+    <w:p>
+      <w:pPr>
+        <w:pStyle w:val="a1"/>
+        <w:rPr>
+          <w:rFonts w:hint="eastAsia"/>
+        </w:rPr>
+      </w:pPr>
+      <w:r>
+        <w:rPr>
+          <w:rFonts w:hint="eastAsia"/>
+        </w:rPr>
+        <w:t>先ほどのサンプルでは単純なフラットファイルでのログの出力だったので、ここでは</w:t>
+      </w:r>
+      <w:r>
+        <w:rPr>
+          <w:rFonts w:hint="eastAsia"/>
+        </w:rPr>
+        <w:t>ファイルを一定の条件でローリングする設定方法について説明します。</w:t>
+      </w:r>
+    </w:p>
+    <w:p>
+      <w:pPr>
+        <w:pStyle w:val="a"/>
+        <w:numPr>
+          <w:ilvl w:val="0"/>
+          <w:numId w:val="24"/>
+        </w:numPr>
+        <w:ind w:right="220"/>
+      </w:pPr>
+      <w:r>
+        <w:rPr>
+          <w:color w:val="0000FF"/>
+        </w:rPr>
+        <w:t>var</w:t>
+      </w:r>
+      <w:r>
+        <w:t xml:space="preserve"> builder = </w:t>
+      </w:r>
+      <w:r>
+        <w:rPr>
+          <w:color w:val="0000FF"/>
+        </w:rPr>
+        <w:t>new</w:t>
+      </w:r>
+      <w:r>
+        <w:t xml:space="preserve"> ConfigurationSourceBuilder();</w:t>
+      </w:r>
+    </w:p>
+    <w:p>
+      <w:pPr>
+        <w:pStyle w:val="a"/>
+        <w:numPr>
+          <w:ilvl w:val="0"/>
+          <w:numId w:val="24"/>
+        </w:numPr>
+        <w:ind w:right="220"/>
+      </w:pPr>
+      <w:r>
+        <w:t>builder.ConfigureLogging()</w:t>
+      </w:r>
+    </w:p>
+    <w:p>
+      <w:pPr>
+        <w:pStyle w:val="a"/>
+        <w:numPr>
+          <w:ilvl w:val="0"/>
+          <w:numId w:val="24"/>
+        </w:numPr>
+        <w:ind w:right="220"/>
+      </w:pPr>
+      <w:r>
+        <w:t xml:space="preserve">    </w:t>
+      </w:r>
+      <w:r>
+        <w:rPr>
+          <w:color w:val="008000"/>
+        </w:rPr>
+        <w:t>// 名前を付けてログの定義を開始</w:t>
+      </w:r>
+    </w:p>
+    <w:p>
+      <w:pPr>
+        <w:pStyle w:val="a"/>
+        <w:numPr>
+          <w:ilvl w:val="0"/>
+          <w:numId w:val="24"/>
+        </w:numPr>
+        <w:ind w:right="220"/>
+      </w:pPr>
+      <w:r>
+        <w:t xml:space="preserve">    .LogToCategoryNamed(</w:t>
+      </w:r>
+      <w:r>
+        <w:rPr>
+          <w:color w:val="A31515"/>
+        </w:rPr>
+        <w:t>"General"</w:t>
+      </w:r>
+      <w:r>
+        <w:t>)</w:t>
+      </w:r>
+    </w:p>
+    <w:p>
+      <w:pPr>
+        <w:pStyle w:val="a"/>
+        <w:numPr>
+          <w:ilvl w:val="0"/>
+          <w:numId w:val="24"/>
+        </w:numPr>
+        <w:ind w:right="220"/>
+      </w:pPr>
+      <w:r>
+        <w:t xml:space="preserve">        </w:t>
+      </w:r>
+      <w:r>
+        <w:rPr>
+          <w:color w:val="008000"/>
+        </w:rPr>
+        <w:t>// WithOptionsで追加オプション</w:t>
+      </w:r>
+    </w:p>
+    <w:p>
+      <w:pPr>
+        <w:pStyle w:val="a"/>
+        <w:numPr>
+          <w:ilvl w:val="0"/>
+          <w:numId w:val="24"/>
+        </w:numPr>
+        <w:ind w:right="220"/>
+      </w:pPr>
+      <w:r>
+        <w:t xml:space="preserve">        </w:t>
+      </w:r>
+      <w:r>
+        <w:rPr>
+          <w:color w:val="008000"/>
+        </w:rPr>
+        <w:t>// ここではGeneralをデフォルトのカテゴリとして設定</w:t>
+      </w:r>
+    </w:p>
+    <w:p>
+      <w:pPr>
+        <w:pStyle w:val="a"/>
+        <w:numPr>
+          <w:ilvl w:val="0"/>
+          <w:numId w:val="24"/>
+        </w:numPr>
+        <w:ind w:right="220"/>
+      </w:pPr>
+      <w:r>
+        <w:t xml:space="preserve">        .WithOptions.SetAsDefaultCategory()</w:t>
+      </w:r>
+    </w:p>
+    <w:p>
+      <w:pPr>
+        <w:pStyle w:val="a"/>
+        <w:numPr>
+          <w:ilvl w:val="0"/>
+          <w:numId w:val="24"/>
+        </w:numPr>
+        <w:ind w:right="220"/>
+      </w:pPr>
+      <w:r>
+        <w:t xml:space="preserve">        </w:t>
+      </w:r>
+      <w:r>
+        <w:rPr>
+          <w:color w:val="008000"/>
+        </w:rPr>
+        <w:t>// フラットファイルに出力ファイル名はdefault.log</w:t>
+      </w:r>
+    </w:p>
+    <w:p>
+      <w:pPr>
+        <w:pStyle w:val="a"/>
+        <w:numPr>
+          <w:ilvl w:val="0"/>
+          <w:numId w:val="24"/>
+        </w:numPr>
+        <w:ind w:right="220"/>
+      </w:pPr>
+      <w:r>
+        <w:t xml:space="preserve">        .SendTo.FlatFile(</w:t>
+      </w:r>
+      <w:r>
+        <w:rPr>
+          <w:color w:val="A31515"/>
+        </w:rPr>
+        <w:t>"FlatFileListener"</w:t>
+      </w:r>
+      <w:r>
+        <w:t>).ToFile(</w:t>
+      </w:r>
+      <w:r>
+        <w:rPr>
+          <w:color w:val="A31515"/>
+        </w:rPr>
+        <w:t>"default.log"</w:t>
+      </w:r>
+      <w:r>
+        <w:t>)</w:t>
+      </w:r>
+    </w:p>
+    <w:p>
+      <w:pPr>
+        <w:pStyle w:val="a"/>
+        <w:numPr>
+          <w:ilvl w:val="0"/>
+          <w:numId w:val="24"/>
+        </w:numPr>
+        <w:ind w:right="220"/>
+      </w:pPr>
+      <w:r>
+        <w:t xml:space="preserve">        </w:t>
+      </w:r>
+      <w:r>
+        <w:rPr>
+          <w:color w:val="008000"/>
+        </w:rPr>
+        <w:t>// フィルタリング（警告以上を表示する）</w:t>
+      </w:r>
+    </w:p>
+    <w:p>
+      <w:pPr>
+        <w:pStyle w:val="a"/>
+        <w:numPr>
+          <w:ilvl w:val="0"/>
+          <w:numId w:val="24"/>
+        </w:numPr>
+        <w:ind w:right="220"/>
+      </w:pPr>
+      <w:r>
+        <w:t xml:space="preserve">        .Filter(SourceLevels.Warning)</w:t>
+      </w:r>
+    </w:p>
+    <w:p>
+      <w:pPr>
+        <w:pStyle w:val="a"/>
+        <w:numPr>
+          <w:ilvl w:val="0"/>
+          <w:numId w:val="24"/>
+        </w:numPr>
+        <w:ind w:right="220"/>
+      </w:pPr>
+      <w:r>
+        <w:t xml:space="preserve">        </w:t>
+      </w:r>
+      <w:r>
+        <w:rPr>
+          <w:color w:val="008000"/>
+        </w:rPr>
+        <w:t>// ログのフォーマットを指定</w:t>
+      </w:r>
+    </w:p>
+    <w:p>
+      <w:pPr>
+        <w:pStyle w:val="a"/>
+        <w:numPr>
+          <w:ilvl w:val="0"/>
+          <w:numId w:val="24"/>
+        </w:numPr>
+        <w:ind w:right="220"/>
+      </w:pPr>
+      <w:r>
+        <w:t xml:space="preserve">        .FormatWith(</w:t>
+      </w:r>
+      <w:r>
+        <w:rPr>
+          <w:color w:val="0000FF"/>
+        </w:rPr>
+        <w:t>new</w:t>
+      </w:r>
+      <w:r>
+        <w:t xml:space="preserve"> FormatterBuilder()</w:t>
+      </w:r>
+    </w:p>
+    <w:p>
+      <w:pPr>
+        <w:pStyle w:val="a"/>
+        <w:numPr>
+          <w:ilvl w:val="0"/>
+          <w:numId w:val="24"/>
+        </w:numPr>
+        <w:ind w:right="220"/>
+      </w:pPr>
+      <w:r>
+        <w:t xml:space="preserve">            </w:t>
+      </w:r>
+      <w:r>
+        <w:rPr>
+          <w:color w:val="008000"/>
+        </w:rPr>
+        <w:t>// フォーマッタの名前を指定</w:t>
+      </w:r>
+    </w:p>
+    <w:p>
+      <w:pPr>
+        <w:pStyle w:val="a"/>
+        <w:numPr>
+          <w:ilvl w:val="0"/>
+          <w:numId w:val="24"/>
+        </w:numPr>
+        <w:ind w:right="220"/>
+      </w:pPr>
+      <w:r>
+        <w:t xml:space="preserve">            .TextFormatterNamed(</w:t>
+      </w:r>
+      <w:r>
+        <w:rPr>
+          <w:color w:val="A31515"/>
+        </w:rPr>
+        <w:t>"LogFormatter"</w:t>
+      </w:r>
+      <w:r>
+        <w:t>)</w:t>
+      </w:r>
+    </w:p>
+    <w:p>
+      <w:pPr>
+        <w:pStyle w:val="a"/>
+        <w:numPr>
+          <w:ilvl w:val="0"/>
+          <w:numId w:val="24"/>
+        </w:numPr>
+        <w:ind w:right="220"/>
+      </w:pPr>
+      <w:r>
+        <w:t xml:space="preserve">            </w:t>
+      </w:r>
+      <w:r>
+        <w:rPr>
+          <w:color w:val="008000"/>
+        </w:rPr>
+        <w:t>// フォーマットを指定</w:t>
+      </w:r>
+    </w:p>
+    <w:p>
+      <w:pPr>
+        <w:pStyle w:val="a"/>
+        <w:numPr>
+          <w:ilvl w:val="0"/>
+          <w:numId w:val="24"/>
+        </w:numPr>
+        <w:ind w:right="220"/>
+      </w:pPr>
+      <w:r>
+        <w:t xml:space="preserve">            .UsingTemplate(</w:t>
+      </w:r>
+      <w:r>
+        <w:rPr>
+          <w:color w:val="A31515"/>
+        </w:rPr>
+        <w:t>"{timestamp(local:yyyy/MM/dd HH:mm:ss.fff)}:  {severity}: {message}"</w:t>
+      </w:r>
+      <w:r>
+        <w:t>))</w:t>
+      </w:r>
+    </w:p>
+    <w:p>
+      <w:pPr>
+        <w:pStyle w:val="a"/>
+        <w:numPr>
+          <w:ilvl w:val="0"/>
+          <w:numId w:val="24"/>
+        </w:numPr>
+        <w:ind w:right="220"/>
+      </w:pPr>
+      <w:r>
+        <w:t xml:space="preserve">    </w:t>
+      </w:r>
+      <w:r>
+        <w:rPr>
+          <w:color w:val="008000"/>
+        </w:rPr>
+        <w:t>// Rollingという名前でログの定義を開始</w:t>
+      </w:r>
+    </w:p>
+    <w:p>
+      <w:pPr>
+        <w:pStyle w:val="a"/>
+        <w:numPr>
+          <w:ilvl w:val="0"/>
+          <w:numId w:val="24"/>
+        </w:numPr>
+        <w:ind w:right="220"/>
+      </w:pPr>
+      <w:r>
+        <w:lastRenderedPageBreak/>
+        <w:t xml:space="preserve">    .LogToCategoryNamed(</w:t>
+      </w:r>
+      <w:r>
+        <w:rPr>
+          <w:color w:val="A31515"/>
+        </w:rPr>
+        <w:t>"Rolling"</w:t>
+      </w:r>
+      <w:r>
+        <w:t>)</w:t>
+      </w:r>
+    </w:p>
+    <w:p>
+      <w:pPr>
+        <w:pStyle w:val="a"/>
+        <w:numPr>
+          <w:ilvl w:val="0"/>
+          <w:numId w:val="24"/>
+        </w:numPr>
+        <w:ind w:right="220"/>
+      </w:pPr>
+      <w:r>
+        <w:t xml:space="preserve">        </w:t>
+      </w:r>
+      <w:r>
+        <w:rPr>
+          <w:color w:val="008000"/>
+        </w:rPr>
+        <w:t>// SendTo.RollingFileで一定の条件を満たしたらローリング</w:t>
+      </w:r>
+    </w:p>
+    <w:p>
+      <w:pPr>
+        <w:pStyle w:val="a"/>
+        <w:numPr>
+          <w:ilvl w:val="0"/>
+          <w:numId w:val="24"/>
+        </w:numPr>
+        <w:ind w:right="220"/>
+      </w:pPr>
+      <w:r>
+        <w:t xml:space="preserve">        .SendTo.RollingFile(</w:t>
+      </w:r>
+      <w:r>
+        <w:rPr>
+          <w:color w:val="A31515"/>
+        </w:rPr>
+        <w:t>"RollingFileListener"</w:t>
+      </w:r>
+      <w:r>
+        <w:t>)</w:t>
+      </w:r>
+    </w:p>
+    <w:p>
+      <w:pPr>
+        <w:pStyle w:val="a"/>
+        <w:numPr>
+          <w:ilvl w:val="0"/>
+          <w:numId w:val="24"/>
+        </w:numPr>
+        <w:ind w:right="220"/>
+      </w:pPr>
+      <w:r>
+        <w:t xml:space="preserve">            </w:t>
+      </w:r>
+      <w:r>
+        <w:rPr>
+          <w:color w:val="008000"/>
+        </w:rPr>
+        <w:t>// 1000KBでローリング</w:t>
+      </w:r>
+    </w:p>
+    <w:p>
+      <w:pPr>
+        <w:pStyle w:val="a"/>
+        <w:numPr>
+          <w:ilvl w:val="0"/>
+          <w:numId w:val="24"/>
+        </w:numPr>
+        <w:ind w:right="220"/>
+      </w:pPr>
+      <w:r>
+        <w:t xml:space="preserve">            .RollAfterSize(1000)</w:t>
+      </w:r>
+    </w:p>
+    <w:p>
+      <w:pPr>
+        <w:pStyle w:val="a"/>
+        <w:numPr>
+          <w:ilvl w:val="0"/>
+          <w:numId w:val="24"/>
+        </w:numPr>
+        <w:ind w:right="220"/>
+      </w:pPr>
+      <w:r>
+        <w:t xml:space="preserve">            </w:t>
+      </w:r>
+      <w:r>
+        <w:rPr>
+          <w:color w:val="008000"/>
+        </w:rPr>
+        <w:t>// 1分間隔でローリング</w:t>
+      </w:r>
+    </w:p>
+    <w:p>
+      <w:pPr>
+        <w:pStyle w:val="a"/>
+        <w:numPr>
+          <w:ilvl w:val="0"/>
+          <w:numId w:val="24"/>
+        </w:numPr>
+        <w:ind w:right="220"/>
+      </w:pPr>
+      <w:r>
+        <w:t xml:space="preserve">            .RollEvery(RollInterval.Minute)</w:t>
+      </w:r>
+    </w:p>
+    <w:p>
+      <w:pPr>
+        <w:pStyle w:val="a"/>
+        <w:numPr>
+          <w:ilvl w:val="0"/>
+          <w:numId w:val="24"/>
+        </w:numPr>
+        <w:ind w:right="220"/>
+      </w:pPr>
+      <w:r>
+        <w:t xml:space="preserve">            </w:t>
+      </w:r>
+      <w:r>
+        <w:rPr>
+          <w:color w:val="008000"/>
+        </w:rPr>
+        <w:t>// ローリングしたファイルにタイムスタンプをつける</w:t>
+      </w:r>
+    </w:p>
+    <w:p>
+      <w:pPr>
+        <w:pStyle w:val="a"/>
+        <w:numPr>
+          <w:ilvl w:val="0"/>
+          <w:numId w:val="24"/>
+        </w:numPr>
+        <w:ind w:right="220"/>
+      </w:pPr>
+      <w:r>
+        <w:t xml:space="preserve">            .UseTimeStampPattern(</w:t>
+      </w:r>
+      <w:r>
+        <w:rPr>
+          <w:color w:val="A31515"/>
+        </w:rPr>
+        <w:t>"yyyyMMddHHmmssfff"</w:t>
+      </w:r>
+      <w:r>
+        <w:t>)</w:t>
+      </w:r>
+    </w:p>
+    <w:p>
+      <w:pPr>
+        <w:pStyle w:val="a"/>
+        <w:numPr>
+          <w:ilvl w:val="0"/>
+          <w:numId w:val="24"/>
+        </w:numPr>
+        <w:ind w:right="220"/>
+      </w:pPr>
+      <w:r>
+        <w:t xml:space="preserve">            </w:t>
+      </w:r>
+      <w:r>
+        <w:rPr>
+          <w:color w:val="008000"/>
+        </w:rPr>
+        <w:t>// 10世代管理</w:t>
+      </w:r>
+    </w:p>
+    <w:p>
+      <w:pPr>
+        <w:pStyle w:val="a"/>
+        <w:numPr>
+          <w:ilvl w:val="0"/>
+          <w:numId w:val="24"/>
+        </w:numPr>
+        <w:ind w:right="220"/>
+      </w:pPr>
+      <w:r>
+        <w:t xml:space="preserve">            .CleanUpArchivedFilesWhenMoreThan(10)</w:t>
+      </w:r>
+    </w:p>
+    <w:p>
+      <w:pPr>
+        <w:pStyle w:val="a"/>
+        <w:numPr>
+          <w:ilvl w:val="0"/>
+          <w:numId w:val="24"/>
+        </w:numPr>
+        <w:ind w:right="220"/>
+      </w:pPr>
+      <w:r>
+        <w:t xml:space="preserve">            </w:t>
+      </w:r>
+      <w:r>
+        <w:rPr>
+          <w:color w:val="008000"/>
+        </w:rPr>
+        <w:t>// ファイル名はrolling.log</w:t>
+      </w:r>
+    </w:p>
+    <w:p>
+      <w:pPr>
+        <w:pStyle w:val="a"/>
+        <w:numPr>
+          <w:ilvl w:val="0"/>
+          <w:numId w:val="24"/>
+        </w:numPr>
+        <w:ind w:right="220"/>
+      </w:pPr>
+      <w:r>
+        <w:t xml:space="preserve">            .ToFile(</w:t>
+      </w:r>
+      <w:r>
+        <w:rPr>
+          <w:color w:val="A31515"/>
+        </w:rPr>
+        <w:t>"rolling.log"</w:t>
+      </w:r>
+      <w:r>
+        <w:t>);</w:t>
+      </w:r>
+    </w:p>
+    <w:p>
+      <w:pPr>
+        <w:pStyle w:val="a1"/>
+        <w:rPr>
+          <w:rFonts w:hint="eastAsia"/>
+        </w:rPr>
+      </w:pPr>
+      <w:r>
+        <w:rPr>
+          <w:rFonts w:hint="eastAsia"/>
+        </w:rPr>
+        <w:t>上記コードの19行目からが、ローリングの設定です。SendToでRollingFileメソッドを使うことでローリングの設定が出来ます。その後に、ローリングするときの条件（サイズや時間）にローリングしたときのファイル名の命名規約や何世代までログを管理するか指定します。上記のような設定で、ログを大量に出力した結果を以下に示します。</w:t>
+      </w:r>
+    </w:p>
+    <w:p>
+      <w:pPr>
+        <w:pStyle w:val="a1"/>
+        <w:rPr>
+          <w:rFonts w:hint="eastAsia"/>
+        </w:rPr>
+      </w:pPr>
+      <w:r>
+        <w:rPr>
+          <w:noProof/>
+        </w:rPr>
+        <w:drawing>
+          <wp:inline distT="0" distB="0" distL="0" distR="0">
+            <wp:extent cx="5600700" cy="2343150"/>
+            <wp:effectExtent l="0" t="0" r="0" b="0"/>
+            <wp:docPr id="4" name="図 4"/>
+            <wp:cNvGraphicFramePr>
+              <a:graphicFrameLocks xmlns:a="http://schemas.openxmlformats.org/drawingml/2006/main" noChangeAspect="1"/>
+            </wp:cNvGraphicFramePr>
+            <a:graphic xmlns:a="http://schemas.openxmlformats.org/drawingml/2006/main">
+              <a:graphicData uri="http://schemas.openxmlformats.org/drawingml/2006/picture">
+                <pic:pic xmlns:pic="http://schemas.openxmlformats.org/drawingml/2006/picture">
+                  <pic:nvPicPr>
+                    <pic:cNvPr id="0" name="WS000014.JPG"/>
+                    <pic:cNvPicPr/>
+                  </pic:nvPicPr>
+                  <pic:blipFill>
+                    <a:blip r:embed="rId16">
+                      <a:extLst>
+                        <a:ext uri="{28A0092B-C50C-407E-A947-70E740481C1C}">
+                          <a14:useLocalDpi xmlns:a14="http://schemas.microsoft.com/office/drawing/2010/main" val="0"/>
+                        </a:ext>
+                      </a:extLst>
+                    </a:blip>
+                    <a:stretch>
+                      <a:fillRect/>
+                    </a:stretch>
+                  </pic:blipFill>
+                  <pic:spPr>
+                    <a:xfrm>
+                      <a:off x="0" y="0"/>
+                      <a:ext cx="5600700" cy="2343150"/>
+                    </a:xfrm>
+                    <a:prstGeom prst="rect">
+                      <a:avLst/>
+                    </a:prstGeom>
+                  </pic:spPr>
+                </pic:pic>
+              </a:graphicData>
+            </a:graphic>
+          </wp:inline>
+        </w:drawing>
+      </w:r>
+    </w:p>
+    <w:p>
+      <w:pPr>
+        <w:pStyle w:val="a1"/>
+        <w:rPr>
+          <w:rFonts w:hint="eastAsia"/>
+        </w:rPr>
+      </w:pPr>
+      <w:r>
+        <w:rPr>
+          <w:rFonts w:hint="eastAsia"/>
+        </w:rPr>
+        <w:t>1000KBのファイルが10世代、管理されていることが確認できます。今回のコードではローリングするログの設定をカテゴリ名</w:t>
+      </w:r>
+      <w:r>
+        <w:t>”</w:t>
+      </w:r>
+      <w:r>
+        <w:rPr>
+          <w:rFonts w:hint="eastAsia"/>
+        </w:rPr>
+        <w:t>Rolling</w:t>
+      </w:r>
+      <w:r>
+        <w:t>”</w:t>
+      </w:r>
+      <w:r>
+        <w:rPr>
+          <w:rFonts w:hint="eastAsia"/>
+        </w:rPr>
+        <w:t>で作成したため、ログ出力の際にこのカテゴリ名を指定する必要があります。（指定しない場合はデフォルトに設定しているGeneralが使用されます。ログ出力部分のコードは下記のようになります。</w:t>
+      </w:r>
+    </w:p>
+    <w:p>
+      <w:pPr>
+        <w:pStyle w:val="a"/>
+        <w:widowControl w:val="0"/>
+        <w:numPr>
+          <w:ilvl w:val="0"/>
+          <w:numId w:val="25"/>
+        </w:numPr>
+        <w:autoSpaceDE w:val="0"/>
+        <w:autoSpaceDN w:val="0"/>
+        <w:spacing w:before="0" w:beforeAutospacing="0" w:after="0" w:afterAutospacing="0"/>
+        <w:ind w:right="220"/>
+        <w:contextualSpacing w:val="0"/>
+        <w:rPr>
+          <w:rFonts w:ascii="Consolas" w:hAnsi="Consolas" w:cs="Consolas"/>
+          <w:sz w:val="19"/>
+          <w:szCs w:val="19"/>
+        </w:rPr>
+      </w:pPr>
+      <w:r>
+        <w:rPr>
+          <w:rFonts w:ascii="Consolas" w:hAnsi="Consolas" w:cs="Consolas"/>
+          <w:color w:val="0000FF"/>
+          <w:sz w:val="19"/>
+          <w:szCs w:val="19"/>
+        </w:rPr>
+        <w:t>var</w:t>
+      </w:r>
+      <w:r>
+        <w:rPr>
+          <w:rFonts w:ascii="Consolas" w:hAnsi="Consolas" w:cs="Consolas"/>
+          <w:sz w:val="19"/>
+          <w:szCs w:val="19"/>
+        </w:rPr>
+        <w:t xml:space="preserve"> l = </w:t>
+      </w:r>
+      <w:r>
+        <w:rPr>
+          <w:rFonts w:ascii="Consolas" w:hAnsi="Consolas" w:cs="Consolas"/>
+          <w:color w:val="2B91AF"/>
+          <w:sz w:val="19"/>
+          <w:szCs w:val="19"/>
+        </w:rPr>
+        <w:t>EnterpriseLibraryContainer</w:t>
+      </w:r>
+      <w:r>
+        <w:rPr>
+          <w:rFonts w:ascii="Consolas" w:hAnsi="Consolas" w:cs="Consolas"/>
+          <w:sz w:val="19"/>
+          <w:szCs w:val="19"/>
+        </w:rPr>
+        <w:t>.Current.GetInstance&lt;</w:t>
+      </w:r>
+      <w:r>
+        <w:rPr>
+          <w:rFonts w:ascii="Consolas" w:hAnsi="Consolas" w:cs="Consolas"/>
+          <w:color w:val="2B91AF"/>
+          <w:sz w:val="19"/>
+          <w:szCs w:val="19"/>
+        </w:rPr>
+        <w:t>LogWriter</w:t>
+      </w:r>
+      <w:r>
+        <w:rPr>
+          <w:rFonts w:ascii="Consolas" w:hAnsi="Consolas" w:cs="Consolas"/>
+          <w:sz w:val="19"/>
+          <w:szCs w:val="19"/>
+        </w:rPr>
+        <w:t>&gt;();</w:t>
+      </w:r>
+    </w:p>
+    <w:p>
+      <w:pPr>
+        <w:pStyle w:val="a"/>
+        <w:widowControl w:val="0"/>
+        <w:numPr>
+          <w:ilvl w:val="0"/>
+          <w:numId w:val="25"/>
+        </w:numPr>
+        <w:autoSpaceDE w:val="0"/>
+        <w:autoSpaceDN w:val="0"/>
+        <w:spacing w:before="0" w:beforeAutospacing="0" w:after="0" w:afterAutospacing="0"/>
+        <w:ind w:right="220"/>
+        <w:contextualSpacing w:val="0"/>
+        <w:rPr>
+          <w:rFonts w:ascii="Consolas" w:hAnsi="Consolas" w:cs="Consolas" w:hint="eastAsia"/>
+          <w:sz w:val="19"/>
+          <w:szCs w:val="19"/>
+        </w:rPr>
+      </w:pPr>
+      <w:r>
+        <w:rPr>
+          <w:rFonts w:ascii="Consolas" w:hAnsi="Consolas" w:cs="Consolas"/>
+          <w:sz w:val="19"/>
+          <w:szCs w:val="19"/>
+        </w:rPr>
+        <w:t>l.Write(</w:t>
+      </w:r>
+      <w:r>
+        <w:rPr>
+          <w:rFonts w:ascii="Consolas" w:hAnsi="Consolas" w:cs="Consolas"/>
+          <w:color w:val="A31515"/>
+          <w:sz w:val="19"/>
+          <w:szCs w:val="19"/>
+        </w:rPr>
+        <w:t>"</w:t>
+      </w:r>
+      <w:r>
+        <w:rPr>
+          <w:rFonts w:ascii="Consolas" w:hAnsi="Consolas" w:cs="Consolas"/>
+          <w:color w:val="A31515"/>
+          <w:sz w:val="19"/>
+          <w:szCs w:val="19"/>
+        </w:rPr>
+        <w:t>ログメッセージ</w:t>
+      </w:r>
+      <w:r>
+        <w:rPr>
+          <w:rFonts w:ascii="Consolas" w:hAnsi="Consolas" w:cs="Consolas"/>
+          <w:color w:val="A31515"/>
+          <w:sz w:val="19"/>
+          <w:szCs w:val="19"/>
+        </w:rPr>
+        <w:t>"</w:t>
+      </w:r>
+      <w:r>
+        <w:rPr>
+          <w:rFonts w:ascii="Consolas" w:hAnsi="Consolas" w:cs="Consolas"/>
+          <w:sz w:val="19"/>
+          <w:szCs w:val="19"/>
+        </w:rPr>
+        <w:t xml:space="preserve">, </w:t>
+      </w:r>
+      <w:r>
+        <w:rPr>
+          <w:rFonts w:ascii="Consolas" w:hAnsi="Consolas" w:cs="Consolas"/>
+          <w:color w:val="A31515"/>
+          <w:sz w:val="19"/>
+          <w:szCs w:val="19"/>
+        </w:rPr>
+        <w:t>"Rolling"</w:t>
+      </w:r>
+      <w:r>
+        <w:rPr>
+          <w:rFonts w:ascii="Consolas" w:hAnsi="Consolas" w:cs="Consolas"/>
+          <w:sz w:val="19"/>
+          <w:szCs w:val="19"/>
+        </w:rPr>
+        <w:t>);</w:t>
+      </w:r>
+    </w:p>
+    <w:p>
+      <w:pPr>
+        <w:pStyle w:val="a"/>
+        <w:widowControl w:val="0"/>
+        <w:numPr>
+          <w:ilvl w:val="0"/>
+          <w:numId w:val="25"/>
+        </w:numPr>
+        <w:autoSpaceDE w:val="0"/>
+        <w:autoSpaceDN w:val="0"/>
+        <w:spacing w:before="0" w:beforeAutospacing="0" w:after="0" w:afterAutospacing="0"/>
+        <w:ind w:right="220"/>
+        <w:contextualSpacing w:val="0"/>
+        <w:rPr>
+          <w:rFonts w:ascii="Consolas" w:hAnsi="Consolas" w:cs="Consolas" w:hint="eastAsia"/>
+          <w:sz w:val="19"/>
+          <w:szCs w:val="19"/>
+        </w:rPr>
+      </w:pPr>
+      <w:r>
+        <w:rPr>
+          <w:rFonts w:ascii="Consolas" w:hAnsi="Consolas" w:cs="Consolas"/>
+          <w:sz w:val="19"/>
+          <w:szCs w:val="19"/>
+        </w:rPr>
+        <w:lastRenderedPageBreak/>
+        <w:t>l.Write(</w:t>
+      </w:r>
+      <w:r>
+        <w:rPr>
+          <w:rFonts w:ascii="Consolas" w:hAnsi="Consolas" w:cs="Consolas"/>
+          <w:color w:val="0000FF"/>
+          <w:sz w:val="19"/>
+          <w:szCs w:val="19"/>
+        </w:rPr>
+        <w:t>new</w:t>
+      </w:r>
+      <w:r>
+        <w:rPr>
+          <w:rFonts w:ascii="Consolas" w:hAnsi="Consolas" w:cs="Consolas"/>
+          <w:sz w:val="19"/>
+          <w:szCs w:val="19"/>
+        </w:rPr>
+        <w:t xml:space="preserve"> </w:t>
+      </w:r>
+      <w:r>
+        <w:rPr>
+          <w:rFonts w:ascii="Consolas" w:hAnsi="Consolas" w:cs="Consolas"/>
+          <w:color w:val="2B91AF"/>
+          <w:sz w:val="19"/>
+          <w:szCs w:val="19"/>
+        </w:rPr>
+        <w:t>LogEntry</w:t>
+      </w:r>
+      <w:r>
+        <w:rPr>
+          <w:rFonts w:ascii="Consolas" w:hAnsi="Consolas" w:cs="Consolas"/>
+          <w:sz w:val="19"/>
+          <w:szCs w:val="19"/>
+        </w:rPr>
+        <w:t xml:space="preserve"> { Message = </w:t>
+      </w:r>
+      <w:r>
+        <w:rPr>
+          <w:rFonts w:ascii="Consolas" w:hAnsi="Consolas" w:cs="Consolas"/>
+          <w:color w:val="A31515"/>
+          <w:sz w:val="19"/>
+          <w:szCs w:val="19"/>
+        </w:rPr>
+        <w:t>"sample message"</w:t>
+      </w:r>
+      <w:r>
+        <w:rPr>
+          <w:rFonts w:ascii="Consolas" w:hAnsi="Consolas" w:cs="Consolas"/>
+          <w:sz w:val="19"/>
+          <w:szCs w:val="19"/>
+        </w:rPr>
+        <w:t xml:space="preserve">, Categories = { </w:t>
+      </w:r>
+      <w:r>
+        <w:rPr>
+          <w:rFonts w:ascii="Consolas" w:hAnsi="Consolas" w:cs="Consolas"/>
+          <w:color w:val="A31515"/>
+          <w:sz w:val="19"/>
+          <w:szCs w:val="19"/>
+        </w:rPr>
+        <w:t>"Rolling"</w:t>
+      </w:r>
+      <w:r>
+        <w:rPr>
+          <w:rFonts w:ascii="Consolas" w:hAnsi="Consolas" w:cs="Consolas"/>
+          <w:sz w:val="19"/>
+          <w:szCs w:val="19"/>
+        </w:rPr>
+        <w:t xml:space="preserve"> } });</w:t>
+      </w:r>
+    </w:p>
+    <w:p>
+      <w:pPr>
+        <w:pStyle w:val="a1"/>
+        <w:rPr>
+          <w:rFonts w:hint="eastAsia"/>
+          <w:b/>
+        </w:rPr>
+      </w:pPr>
+      <w:r>
+        <w:rPr>
+          <w:rFonts w:hint="eastAsia"/>
+        </w:rPr>
+        <w:t>LogWriterのWriteメソッドの第二引数でカテゴリ名を設定します。LogEntryを使用する場合はCategoriesプロパティにカテゴリを文字列の配列で渡します。Categoriesプロパティに複数のカテゴリを指定することで、一度に複数個所にログを出力することも可能です。</w:t>
+      </w:r>
+    </w:p>
+    <w:p>
+      <w:pPr>
+        <w:pStyle w:val="a1"/>
+        <w:rPr>
+          <w:rFonts w:ascii="Consolas" w:hAnsi="Consolas" w:cs="Consolas"/>
+          <w:sz w:val="19"/>
+          <w:szCs w:val="19"/>
+        </w:rPr>
+      </w:pPr>
+    </w:p>
+    <w:p>
+      <w:pPr>
+        <w:pStyle w:val="3"/>
+        <w:rPr>
+          <w:rFonts w:hint="eastAsia"/>
+        </w:rPr>
+      </w:pPr>
+      <w:r>
+        <w:rPr>
+          <w:rFonts w:hint="eastAsia"/>
+        </w:rPr>
+        <w:t>イベントログへの出力</w:t>
+      </w:r>
+    </w:p>
+    <w:p>
+      <w:pPr>
+        <w:pStyle w:val="a1"/>
+        <w:rPr>
+          <w:rFonts w:hint="eastAsia"/>
+        </w:rPr>
+      </w:pPr>
+      <w:r>
+        <w:rPr>
+          <w:rFonts w:hint="eastAsia"/>
+        </w:rPr>
+        <w:t>最後にイベントログへの出力例を説明します。イベントログに出力するにはSendToのあとに</w:t>
+      </w:r>
+      <w:r>
+        <w:rPr>
+          <w:rFonts w:hint="eastAsia"/>
+        </w:rPr>
+        <w:t>EventLogメソッドを呼び出します。そして、UsingEventLogSourceメソッドで何処に出力するか指定します。コード例を以下に示します。</w:t>
+      </w:r>
+    </w:p>
+    <w:p>
+      <w:pPr>
+        <w:pStyle w:val="a"/>
+        <w:numPr>
+          <w:ilvl w:val="0"/>
+          <w:numId w:val="27"/>
+        </w:numPr>
+        <w:ind w:right="220"/>
+      </w:pPr>
+      <w:r>
+        <w:rPr>
+          <w:color w:val="0000FF"/>
+        </w:rPr>
+        <w:t>var</w:t>
+      </w:r>
+      <w:r>
+        <w:t xml:space="preserve"> builder = </w:t>
+      </w:r>
+      <w:r>
+        <w:rPr>
+          <w:color w:val="0000FF"/>
+        </w:rPr>
+        <w:t>new</w:t>
+      </w:r>
+      <w:r>
+        <w:t xml:space="preserve"> ConfigurationSourceBuilder();</w:t>
+      </w:r>
+    </w:p>
+    <w:p>
+      <w:pPr>
+        <w:pStyle w:val="a"/>
+        <w:ind w:right="220"/>
+      </w:pPr>
+      <w:r>
+        <w:t>builder.ConfigureLogging()</w:t>
+      </w:r>
+    </w:p>
+    <w:p>
+      <w:pPr>
+        <w:pStyle w:val="a"/>
+        <w:ind w:right="220"/>
+      </w:pPr>
+      <w:r>
+        <w:t xml:space="preserve">    </w:t>
+      </w:r>
+      <w:r>
+        <w:rPr>
+          <w:color w:val="008000"/>
+        </w:rPr>
+        <w:t>// 名前を付けてログの定義を開始</w:t>
+      </w:r>
+    </w:p>
+    <w:p>
+      <w:pPr>
+        <w:pStyle w:val="a"/>
+        <w:ind w:right="220"/>
+      </w:pPr>
+      <w:r>
+        <w:t xml:space="preserve">    .LogToCategoryNamed(</w:t>
+      </w:r>
+      <w:r>
+        <w:rPr>
+          <w:color w:val="A31515"/>
+        </w:rPr>
+        <w:t>"General"</w:t>
+      </w:r>
+      <w:r>
+        <w:t>)</w:t>
+      </w:r>
+    </w:p>
+    <w:p>
+      <w:pPr>
+        <w:pStyle w:val="a"/>
+        <w:ind w:right="220"/>
+      </w:pPr>
+      <w:r>
+        <w:t xml:space="preserve">        </w:t>
+      </w:r>
+      <w:r>
+        <w:rPr>
+          <w:color w:val="008000"/>
+        </w:rPr>
+        <w:t>// WithOptionsで追加オプション</w:t>
+      </w:r>
+    </w:p>
+    <w:p>
+      <w:pPr>
+        <w:pStyle w:val="a"/>
+        <w:ind w:right="220"/>
+      </w:pPr>
+      <w:r>
+        <w:t xml:space="preserve">        </w:t>
+      </w:r>
+      <w:r>
+        <w:rPr>
+          <w:color w:val="008000"/>
+        </w:rPr>
+        <w:t>// ここではGeneralをデフォルトのカテゴリとして設定</w:t>
+      </w:r>
+    </w:p>
+    <w:p>
+      <w:pPr>
+        <w:pStyle w:val="a"/>
+        <w:ind w:right="220"/>
+      </w:pPr>
+      <w:r>
+        <w:t xml:space="preserve">        .WithOptions.SetAsDefaultCategory()</w:t>
+      </w:r>
+    </w:p>
+    <w:p>
+      <w:pPr>
+        <w:pStyle w:val="a"/>
+        <w:ind w:right="220"/>
+      </w:pPr>
+      <w:r>
+        <w:t xml:space="preserve">        </w:t>
+      </w:r>
+      <w:r>
+        <w:rPr>
+          <w:color w:val="008000"/>
+        </w:rPr>
+        <w:t>// フラットファイルに出力ファイル名はdefault.log</w:t>
+      </w:r>
+    </w:p>
+    <w:p>
+      <w:pPr>
+        <w:pStyle w:val="a"/>
+        <w:ind w:right="220"/>
+      </w:pPr>
+      <w:r>
+        <w:t xml:space="preserve">        .SendTo.FlatFile(</w:t>
+      </w:r>
+      <w:r>
+        <w:rPr>
+          <w:color w:val="A31515"/>
+        </w:rPr>
+        <w:t>"FlatFileListener"</w:t>
+      </w:r>
+      <w:r>
+        <w:t>).ToFile(</w:t>
+      </w:r>
+      <w:r>
+        <w:rPr>
+          <w:color w:val="A31515"/>
+        </w:rPr>
+        <w:t>"default.log"</w:t>
+      </w:r>
+      <w:r>
+        <w:t>)</w:t>
+      </w:r>
+    </w:p>
+    <w:p>
+      <w:pPr>
+        <w:pStyle w:val="a"/>
+        <w:ind w:right="220"/>
+      </w:pPr>
+      <w:r>
+        <w:t xml:space="preserve">        </w:t>
+      </w:r>
+      <w:r>
+        <w:rPr>
+          <w:color w:val="008000"/>
+        </w:rPr>
+        <w:t>// フィルタリング（警告以上を表示する）</w:t>
+      </w:r>
+    </w:p>
+    <w:p>
+      <w:pPr>
+        <w:pStyle w:val="a"/>
+        <w:ind w:right="220"/>
+      </w:pPr>
+      <w:r>
+        <w:t xml:space="preserve">        .Filter(SourceLevels.Warning)</w:t>
+      </w:r>
+    </w:p>
+    <w:p>
+      <w:pPr>
+        <w:pStyle w:val="a"/>
+        <w:ind w:right="220"/>
+      </w:pPr>
+      <w:r>
+        <w:t xml:space="preserve">        </w:t>
+      </w:r>
+      <w:r>
+        <w:rPr>
+          <w:color w:val="008000"/>
+        </w:rPr>
+        <w:t>// ログのフォーマットを指定</w:t>
+      </w:r>
+    </w:p>
+    <w:p>
+      <w:pPr>
+        <w:pStyle w:val="a"/>
+        <w:ind w:right="220"/>
+      </w:pPr>
+      <w:r>
+        <w:t xml:space="preserve">        .FormatWith(</w:t>
+      </w:r>
+      <w:r>
+        <w:rPr>
+          <w:color w:val="0000FF"/>
+        </w:rPr>
+        <w:t>new</w:t>
+      </w:r>
+      <w:r>
+        <w:t xml:space="preserve"> FormatterBuilder()</w:t>
+      </w:r>
+    </w:p>
+    <w:p>
+      <w:pPr>
+        <w:pStyle w:val="a"/>
+        <w:ind w:right="220"/>
+      </w:pPr>
+      <w:r>
+        <w:t xml:space="preserve">            </w:t>
+      </w:r>
+      <w:r>
+        <w:rPr>
+          <w:color w:val="008000"/>
+        </w:rPr>
+        <w:t>// フォーマッタの名前を指定</w:t>
+      </w:r>
+    </w:p>
+    <w:p>
+      <w:pPr>
+        <w:pStyle w:val="a"/>
+        <w:ind w:right="220"/>
+      </w:pPr>
+      <w:r>
+        <w:t xml:space="preserve">            .TextFormatterNamed(</w:t>
+      </w:r>
+      <w:r>
+        <w:rPr>
+          <w:color w:val="A31515"/>
+        </w:rPr>
+        <w:t>"LogFormatter"</w:t>
+      </w:r>
+      <w:r>
+        <w:t>)</w:t>
+      </w:r>
+    </w:p>
+    <w:p>
+      <w:pPr>
+        <w:pStyle w:val="a"/>
+        <w:ind w:right="220"/>
+      </w:pPr>
+      <w:r>
+        <w:t xml:space="preserve">            </w:t>
+      </w:r>
+      <w:r>
+        <w:rPr>
+          <w:color w:val="008000"/>
+        </w:rPr>
+        <w:t>// フォーマットを指定</w:t>
+      </w:r>
+    </w:p>
+    <w:p>
+      <w:pPr>
+        <w:pStyle w:val="a"/>
+        <w:ind w:right="220"/>
+      </w:pPr>
+      <w:r>
+        <w:t xml:space="preserve">            .UsingTemplate(</w:t>
+      </w:r>
+      <w:r>
+        <w:rPr>
+          <w:color w:val="A31515"/>
+        </w:rPr>
+        <w:t>"{timestamp(local:yyyy/MM/dd HH:mm:ss.fff)}:  {severity}: {message}"</w:t>
+      </w:r>
+      <w:r>
+        <w:t>))</w:t>
+      </w:r>
+    </w:p>
+    <w:p>
+      <w:pPr>
+        <w:pStyle w:val="a"/>
+        <w:ind w:right="220"/>
+      </w:pPr>
+      <w:r>
+        <w:t xml:space="preserve">    </w:t>
+      </w:r>
+      <w:r>
+        <w:rPr>
+          <w:color w:val="008000"/>
+        </w:rPr>
+        <w:t>// Rollingという名前でログの定義を開始</w:t>
+      </w:r>
+    </w:p>
+    <w:p>
+      <w:pPr>
+        <w:pStyle w:val="a"/>
+        <w:ind w:right="220"/>
+      </w:pPr>
+      <w:r>
+        <w:t xml:space="preserve">    .LogToCategoryNamed(</w:t>
+      </w:r>
+      <w:r>
+        <w:rPr>
+          <w:color w:val="A31515"/>
+        </w:rPr>
+        <w:t>"Rolling"</w:t>
+      </w:r>
+      <w:r>
+        <w:t>)</w:t>
+      </w:r>
+    </w:p>
+    <w:p>
+      <w:pPr>
+        <w:pStyle w:val="a"/>
+        <w:ind w:right="220"/>
+      </w:pPr>
+      <w:r>
+        <w:t xml:space="preserve">        </w:t>
+      </w:r>
+      <w:r>
+        <w:rPr>
+          <w:color w:val="008000"/>
+        </w:rPr>
+        <w:t>// SendTo.RollingFileで一定の条件を満たしたらローリング</w:t>
+      </w:r>
+    </w:p>
+    <w:p>
+      <w:pPr>
+        <w:pStyle w:val="a"/>
+        <w:ind w:right="220"/>
+      </w:pPr>
+      <w:r>
+        <w:t xml:space="preserve">        .SendTo.RollingFile(</w:t>
+      </w:r>
+      <w:r>
+        <w:rPr>
+          <w:color w:val="A31515"/>
+        </w:rPr>
+        <w:t>"RollingFileListener"</w:t>
+      </w:r>
+      <w:r>
+        <w:t>)</w:t>
+      </w:r>
+    </w:p>
+    <w:p>
+      <w:pPr>
+        <w:pStyle w:val="a"/>
+        <w:ind w:right="220"/>
+      </w:pPr>
+      <w:r>
+        <w:t xml:space="preserve">            </w:t>
+      </w:r>
+      <w:r>
+        <w:rPr>
+          <w:color w:val="008000"/>
+        </w:rPr>
+        <w:t>// 1000KBでローリング</w:t>
+      </w:r>
+    </w:p>
+    <w:p>
+      <w:pPr>
+        <w:pStyle w:val="a"/>
+        <w:ind w:right="220"/>
+      </w:pPr>
+      <w:r>
+        <w:t xml:space="preserve">            .RollAfterSize(1000)</w:t>
+      </w:r>
+    </w:p>
+    <w:p>
+      <w:pPr>
+        <w:pStyle w:val="a"/>
+        <w:ind w:right="220"/>
+      </w:pPr>
+      <w:r>
+        <w:lastRenderedPageBreak/>
+        <w:t xml:space="preserve">            </w:t>
+      </w:r>
+      <w:r>
+        <w:rPr>
+          <w:color w:val="008000"/>
+        </w:rPr>
+        <w:t>// 1分間隔でローリング</w:t>
+      </w:r>
+    </w:p>
+    <w:p>
+      <w:pPr>
+        <w:pStyle w:val="a"/>
+        <w:ind w:right="220"/>
+      </w:pPr>
+      <w:r>
+        <w:t xml:space="preserve">            .RollEvery(RollInterval.Minute)</w:t>
+      </w:r>
+    </w:p>
+    <w:p>
+      <w:pPr>
+        <w:pStyle w:val="a"/>
+        <w:ind w:right="220"/>
+      </w:pPr>
+      <w:r>
+        <w:t xml:space="preserve">            </w:t>
+      </w:r>
+      <w:r>
+        <w:rPr>
+          <w:color w:val="008000"/>
+        </w:rPr>
+        <w:t>// ローリングしたファイルにタイムスタンプをつける</w:t>
+      </w:r>
+    </w:p>
+    <w:p>
+      <w:pPr>
+        <w:pStyle w:val="a"/>
+        <w:ind w:right="220"/>
+      </w:pPr>
+      <w:r>
+        <w:t xml:space="preserve">            .UseTimeStampPattern(</w:t>
+      </w:r>
+      <w:r>
+        <w:rPr>
+          <w:color w:val="A31515"/>
+        </w:rPr>
+        <w:t>"yyyyMMddHHmmssfff"</w:t>
+      </w:r>
+      <w:r>
+        <w:t>)</w:t>
+      </w:r>
+    </w:p>
+    <w:p>
+      <w:pPr>
+        <w:pStyle w:val="a"/>
+        <w:ind w:right="220"/>
+      </w:pPr>
+      <w:r>
+        <w:t xml:space="preserve">            </w:t>
+      </w:r>
+      <w:r>
+        <w:rPr>
+          <w:color w:val="008000"/>
+        </w:rPr>
+        <w:t>// 10世代管理</w:t>
+      </w:r>
+    </w:p>
+    <w:p>
+      <w:pPr>
+        <w:pStyle w:val="a"/>
+        <w:ind w:right="220"/>
+      </w:pPr>
+      <w:r>
+        <w:t xml:space="preserve">            .CleanUpArchivedFilesWhenMoreThan(10)</w:t>
+      </w:r>
+    </w:p>
+    <w:p>
+      <w:pPr>
+        <w:pStyle w:val="a"/>
+        <w:ind w:right="220"/>
+      </w:pPr>
+      <w:r>
+        <w:t xml:space="preserve">            </w:t>
+      </w:r>
+      <w:r>
+        <w:rPr>
+          <w:color w:val="008000"/>
+        </w:rPr>
+        <w:t>// ファイル名はrolling.log</w:t>
+      </w:r>
+    </w:p>
+    <w:p>
+      <w:pPr>
+        <w:pStyle w:val="a"/>
+        <w:ind w:right="220"/>
+      </w:pPr>
+      <w:r>
+        <w:t xml:space="preserve">            .ToFile(</w:t>
+      </w:r>
+      <w:r>
+        <w:rPr>
+          <w:color w:val="A31515"/>
+        </w:rPr>
+        <w:t>"rolling.log"</w:t>
+      </w:r>
+      <w:r>
+        <w:t>)</w:t>
+      </w:r>
+    </w:p>
+    <w:p>
+      <w:pPr>
+        <w:pStyle w:val="a"/>
+        <w:ind w:right="220"/>
+      </w:pPr>
+      <w:r>
+        <w:t xml:space="preserve">    </w:t>
+      </w:r>
+      <w:r>
+        <w:rPr>
+          <w:color w:val="008000"/>
+        </w:rPr>
+        <w:t>// EventLogという名前でログの定義を開始</w:t>
+      </w:r>
+    </w:p>
+    <w:p>
+      <w:pPr>
+        <w:pStyle w:val="a"/>
+        <w:ind w:right="220"/>
+      </w:pPr>
+      <w:r>
+        <w:t xml:space="preserve">    .LogToCategoryNamed(</w:t>
+      </w:r>
+      <w:r>
+        <w:rPr>
+          <w:color w:val="A31515"/>
+        </w:rPr>
+        <w:t>"EventLog"</w:t>
+      </w:r>
+      <w:r>
+        <w:t>)</w:t>
+      </w:r>
+    </w:p>
+    <w:p>
+      <w:pPr>
+        <w:pStyle w:val="a"/>
+        <w:ind w:right="220"/>
+      </w:pPr>
+      <w:r>
+        <w:t xml:space="preserve">        </w:t>
+      </w:r>
+      <w:r>
+        <w:rPr>
+          <w:color w:val="008000"/>
+        </w:rPr>
+        <w:t>// EventLogに送信するEventLogListener</w:t>
+      </w:r>
+    </w:p>
+    <w:p>
+      <w:pPr>
+        <w:pStyle w:val="a"/>
+        <w:ind w:right="220"/>
+      </w:pPr>
+      <w:r>
+        <w:t xml:space="preserve">        .SendTo.EventLog(</w:t>
+      </w:r>
+      <w:r>
+        <w:rPr>
+          <w:color w:val="A31515"/>
+        </w:rPr>
+        <w:t>"EventLogListener"</w:t>
+      </w:r>
+      <w:r>
+        <w:t>)</w:t>
+      </w:r>
+    </w:p>
+    <w:p>
+      <w:pPr>
+        <w:pStyle w:val="a"/>
+        <w:ind w:right="220"/>
+      </w:pPr>
+      <w:r>
+        <w:t xml:space="preserve">        </w:t>
+      </w:r>
+      <w:r>
+        <w:rPr>
+          <w:color w:val="008000"/>
+        </w:rPr>
+        <w:t>// ソースはApplication</w:t>
+      </w:r>
+    </w:p>
+    <w:p>
+      <w:pPr>
+        <w:pStyle w:val="a"/>
+        <w:ind w:right="220"/>
+        <w:rPr>
+          <w:rFonts w:hint="eastAsia"/>
+        </w:rPr>
+      </w:pPr>
+      <w:r>
+        <w:t xml:space="preserve">        .UsingEventLogSource(</w:t>
+      </w:r>
+      <w:r>
+        <w:rPr>
+          <w:color w:val="A31515"/>
+        </w:rPr>
+        <w:t>"Application"</w:t>
+      </w:r>
+      <w:r>
+        <w:t>);</w:t>
+      </w:r>
+    </w:p>
+    <w:p>
+      <w:pPr>
+        <w:pStyle w:val="a1"/>
+        <w:rPr>
+          <w:rFonts w:hint="eastAsia"/>
+        </w:rPr>
+      </w:pPr>
+      <w:r>
+        <w:rPr>
+          <w:rFonts w:hint="eastAsia"/>
+        </w:rPr>
+        <w:t>33</w:t>
       </w:r>
       <w:bookmarkStart w:id="5" w:name="_GoBack"/>
       <w:bookmarkEnd w:id="5"/>
+      <w:r>
+        <w:rPr>
+          <w:rFonts w:hint="eastAsia"/>
+        </w:rPr>
+        <w:t>行目からが追加したイベントログの定義になります。コメントにあるようにApplicationのログに出力するように設定しています。この状態で下記のようなコードを書くとイベントログにログが出力されます。</w:t>
+      </w:r>
+    </w:p>
+    <w:p>
+      <w:pPr>
+        <w:pStyle w:val="a"/>
+        <w:numPr>
+          <w:ilvl w:val="0"/>
+          <w:numId w:val="26"/>
+        </w:numPr>
+        <w:ind w:right="220"/>
+      </w:pPr>
+      <w:r>
+        <w:rPr>
+          <w:color w:val="0000FF"/>
+        </w:rPr>
+        <w:t>var</w:t>
+      </w:r>
+      <w:r>
+        <w:t xml:space="preserve"> l = </w:t>
+      </w:r>
+      <w:r>
+        <w:rPr>
+          <w:color w:val="2B91AF"/>
+        </w:rPr>
+        <w:t>EnterpriseLibraryContainer</w:t>
+      </w:r>
+      <w:r>
+        <w:t>.Current.GetInstance&lt;</w:t>
+      </w:r>
+      <w:r>
+        <w:rPr>
+          <w:color w:val="2B91AF"/>
+        </w:rPr>
+        <w:t>LogWriter</w:t>
+      </w:r>
+      <w:r>
+        <w:t>&gt;();</w:t>
+      </w:r>
+    </w:p>
+    <w:p>
+      <w:pPr>
+        <w:pStyle w:val="a"/>
+        <w:ind w:right="220"/>
+      </w:pPr>
+      <w:r>
+        <w:t>l.Write(</w:t>
+      </w:r>
+      <w:r>
+        <w:rPr>
+          <w:color w:val="A31515"/>
+        </w:rPr>
+        <w:t>"EventLogMessage"</w:t>
+      </w:r>
+      <w:r>
+        <w:t xml:space="preserve">, </w:t>
+      </w:r>
+      <w:r>
+        <w:rPr>
+          <w:color w:val="A31515"/>
+        </w:rPr>
+        <w:t>"EventLog"</w:t>
+      </w:r>
+      <w:r>
+        <w:t xml:space="preserve">, 0, 0, </w:t>
+      </w:r>
+      <w:r>
+        <w:rPr>
+          <w:color w:val="2B91AF"/>
+        </w:rPr>
+        <w:t>TraceEventType</w:t>
+      </w:r>
+      <w:r>
+        <w:t>.Information);</w:t>
+      </w:r>
+    </w:p>
+    <w:p>
+      <w:pPr>
+        <w:pStyle w:val="a1"/>
+        <w:rPr>
+          <w:rFonts w:hint="eastAsia"/>
+        </w:rPr>
+      </w:pPr>
+      <w:r>
+        <w:rPr>
+          <w:rFonts w:hint="eastAsia"/>
+        </w:rPr>
+        <w:t>プログラムを実行して、イベントログを確認するとログが出力されていることがわかります。</w:t>
+      </w:r>
+    </w:p>
+    <w:p>
+      <w:pPr>
+        <w:pStyle w:val="a1"/>
+        <w:rPr>
+          <w:rFonts w:hint="eastAsia"/>
+        </w:rPr>
+      </w:pPr>
+      <w:r>
+        <w:rPr>
+          <w:noProof/>
+        </w:rPr>
+        <w:drawing>
+          <wp:inline distT="0" distB="0" distL="0" distR="0">
+            <wp:extent cx="3455581" cy="2386901"/>
+            <wp:effectExtent l="0" t="0" r="0" b="0"/>
+            <wp:docPr id="5" name="図 5"/>
+            <wp:cNvGraphicFramePr>
+              <a:graphicFrameLocks xmlns:a="http://schemas.openxmlformats.org/drawingml/2006/main" noChangeAspect="1"/>
+            </wp:cNvGraphicFramePr>
+            <a:graphic xmlns:a="http://schemas.openxmlformats.org/drawingml/2006/main">
+              <a:graphicData uri="http://schemas.openxmlformats.org/drawingml/2006/picture">
+                <pic:pic xmlns:pic="http://schemas.openxmlformats.org/drawingml/2006/picture">
+                  <pic:nvPicPr>
+                    <pic:cNvPr id="0" name="WS000015.JPG"/>
+                    <pic:cNvPicPr/>
+                  </pic:nvPicPr>
+                  <pic:blipFill>
+                    <a:blip r:embed="rId17">
+                      <a:extLst>
+                        <a:ext uri="{28A0092B-C50C-407E-A947-70E740481C1C}">
+                          <a14:useLocalDpi xmlns:a14="http://schemas.microsoft.com/office/drawing/2010/main" val="0"/>
+                        </a:ext>
+                      </a:extLst>
+                    </a:blip>
+                    <a:stretch>
+                      <a:fillRect/>
+                    </a:stretch>
+                  </pic:blipFill>
+                  <pic:spPr>
+                    <a:xfrm>
+                      <a:off x="0" y="0"/>
+                      <a:ext cx="3458352" cy="2388815"/>
+                    </a:xfrm>
+                    <a:prstGeom prst="rect">
+                      <a:avLst/>
+                    </a:prstGeom>
+                  </pic:spPr>
+                </pic:pic>
+              </a:graphicData>
+            </a:graphic>
+          </wp:inline>
+        </w:drawing>
+      </w:r>
+    </w:p>
+    <w:p>
+      <w:pPr>
+        <w:pStyle w:val="3"/>
+        <w:rPr>
+          <w:rFonts w:hint="eastAsia"/>
+        </w:rPr>
+      </w:pPr>
+      <w:r>
+        <w:rPr>
+          <w:rFonts w:hint="eastAsia"/>
+        </w:rPr>
+        <w:lastRenderedPageBreak/>
+        <w:t>その他の</w:t>
+      </w:r>
+      <w:r>
+        <w:rPr>
+          <w:rFonts w:hint="eastAsia"/>
+        </w:rPr>
+        <w:t>機能</w:t>
+      </w:r>
+    </w:p>
+    <w:p>
+      <w:pPr>
+        <w:pStyle w:val="a1"/>
+        <w:rPr>
+          <w:rFonts w:hint="eastAsia"/>
+        </w:rPr>
+      </w:pPr>
+      <w:r>
+        <w:rPr>
+          <w:rFonts w:hint="eastAsia"/>
+        </w:rPr>
+        <w:t>この他にもLogging Application BlockにはデータベースやWCFへのログの出力やメールなど一般的な用途に使えそうなログ出力の機能が提供されています。</w:t>
+      </w:r>
+      <w:r>
+        <w:rPr>
+          <w:rFonts w:hint="eastAsia"/>
+        </w:rPr>
+        <w:t>また、LogWriterクラスのIsLoggingEnabledメソッドなどを使うことで不要な時はログを出力しないといったコードも作成することが可能です。</w:t>
+      </w:r>
+    </w:p>
+    <w:p>
+      <w:pPr>
+        <w:pStyle w:val="3"/>
+        <w:rPr>
+          <w:rFonts w:hint="eastAsia"/>
+        </w:rPr>
+      </w:pPr>
+      <w:r>
+        <w:rPr>
+          <w:rFonts w:hint="eastAsia"/>
+        </w:rPr>
+        <w:t>まとめ</w:t>
+      </w:r>
+    </w:p>
+    <w:p>
+      <w:pPr>
+        <w:pStyle w:val="a1"/>
+      </w:pPr>
+      <w:r>
+        <w:rPr>
+          <w:rFonts w:hint="eastAsia"/>
+        </w:rPr>
+        <w:t>以上でLogging Application Blockの説明は終わりです。Logging Application Blockが、かなり多機能なログ出力の機能を持っていることが確認できたと思います。</w:t>
+      </w:r>
+      <w:r>
+        <w:rPr>
+          <w:rFonts w:hint="eastAsia"/>
+        </w:rPr>
+        <w:t>地味ながら</w:t>
+      </w:r>
+      <w:r>
+        <w:rPr>
+          <w:rFonts w:hint="eastAsia"/>
+        </w:rPr>
+        <w:t>業務システムに必須のログ出力機能</w:t>
+      </w:r>
+      <w:r>
+        <w:rPr>
+          <w:rFonts w:hint="eastAsia"/>
+        </w:rPr>
+        <w:t>を提供しています。また、構成を変更することでアプリケーションロジックのコードには手を入れることなくログの出力先やログのフィルタリングも行えます。特に採用するログ出力ライブラリが決まっていないときの選択肢の１つとして検討してみても良いと思います。</w:t>
+      </w:r>
     </w:p>
     <w:sectPr>
-      <w:headerReference w:type="even" r:id="rId14"/>
-      <w:headerReference w:type="default" r:id="rId15"/>
-      <w:footerReference w:type="even" r:id="rId16"/>
-      <w:footerReference w:type="default" r:id="rId17"/>
-      <w:headerReference w:type="first" r:id="rId18"/>
-      <w:footerReference w:type="first" r:id="rId19"/>
+      <w:headerReference w:type="even" r:id="rId18"/>
+      <w:headerReference w:type="default" r:id="rId19"/>
+      <w:footerReference w:type="even" r:id="rId20"/>
+      <w:footerReference w:type="default" r:id="rId21"/>
+      <w:headerReference w:type="first" r:id="rId22"/>
+      <w:footerReference w:type="first" r:id="rId23"/>
       <w:pgSz w:w="11906" w:h="16838"/>
       <w:pgMar w:top="720" w:right="720" w:bottom="720" w:left="720" w:header="851" w:footer="992" w:gutter="0"/>
       <w:pgNumType w:start="0"/>
@@ -2699,7 +6223,6 @@
         <w:docPartUnique/>
       </w:docPartObj>
     </w:sdtPr>
-    <w:sdtEndPr/>
     <w:sdtContent>
       <w:p>
         <w:pPr>
@@ -2721,7 +6244,7 @@
             <w:noProof/>
             <w:lang w:val="ja-JP"/>
           </w:rPr>
-          <w:t>8</w:t>
+          <w:t>16</w:t>
         </w:r>
         <w:r>
           <w:fldChar w:fldCharType="end"/>
@@ -3038,6 +6561,92 @@
     </w:lvl>
   </w:abstractNum>
   <w:abstractNum w:abstractNumId="2">
+    <w:nsid w:val="182C7631"/>
+    <w:multiLevelType w:val="hybridMultilevel"/>
+    <w:tmpl w:val="30709206"/>
+    <w:lvl w:ilvl="0" w:tplc="0409000F">
+      <w:start w:val="1"/>
+      <w:numFmt w:val="decimal"/>
+      <w:lvlText w:val="%1."/>
+      <w:lvlJc w:val="left"/>
+      <w:pPr>
+        <w:ind w:left="1300" w:hanging="420"/>
+      </w:pPr>
+    </w:lvl>
+    <w:lvl w:ilvl="1" w:tplc="04090017">
+      <w:start w:val="1"/>
+      <w:numFmt w:val="aiueoFullWidth"/>
+      <w:lvlText w:val="(%2)"/>
+      <w:lvlJc w:val="left"/>
+      <w:pPr>
+        <w:ind w:left="1720" w:hanging="420"/>
+      </w:pPr>
+    </w:lvl>
+    <w:lvl w:ilvl="2" w:tplc="04090011" w:tentative="1">
+      <w:start w:val="1"/>
+      <w:numFmt w:val="decimalEnclosedCircle"/>
+      <w:lvlText w:val="%3"/>
+      <w:lvlJc w:val="left"/>
+      <w:pPr>
+        <w:ind w:left="2140" w:hanging="420"/>
+      </w:pPr>
+    </w:lvl>
+    <w:lvl w:ilvl="3" w:tplc="0409000F" w:tentative="1">
+      <w:start w:val="1"/>
+      <w:numFmt w:val="decimal"/>
+      <w:lvlText w:val="%4."/>
+      <w:lvlJc w:val="left"/>
+      <w:pPr>
+        <w:ind w:left="2560" w:hanging="420"/>
+      </w:pPr>
+    </w:lvl>
+    <w:lvl w:ilvl="4" w:tplc="04090017" w:tentative="1">
+      <w:start w:val="1"/>
+      <w:numFmt w:val="aiueoFullWidth"/>
+      <w:lvlText w:val="(%5)"/>
+      <w:lvlJc w:val="left"/>
+      <w:pPr>
+        <w:ind w:left="2980" w:hanging="420"/>
+      </w:pPr>
+    </w:lvl>
+    <w:lvl w:ilvl="5" w:tplc="04090011" w:tentative="1">
+      <w:start w:val="1"/>
+      <w:numFmt w:val="decimalEnclosedCircle"/>
+      <w:lvlText w:val="%6"/>
+      <w:lvlJc w:val="left"/>
+      <w:pPr>
+        <w:ind w:left="3400" w:hanging="420"/>
+      </w:pPr>
+    </w:lvl>
+    <w:lvl w:ilvl="6" w:tplc="0409000F" w:tentative="1">
+      <w:start w:val="1"/>
+      <w:numFmt w:val="decimal"/>
+      <w:lvlText w:val="%7."/>
+      <w:lvlJc w:val="left"/>
+      <w:pPr>
+        <w:ind w:left="3820" w:hanging="420"/>
+      </w:pPr>
+    </w:lvl>
+    <w:lvl w:ilvl="7" w:tplc="04090017" w:tentative="1">
+      <w:start w:val="1"/>
+      <w:numFmt w:val="aiueoFullWidth"/>
+      <w:lvlText w:val="(%8)"/>
+      <w:lvlJc w:val="left"/>
+      <w:pPr>
+        <w:ind w:left="4240" w:hanging="420"/>
+      </w:pPr>
+    </w:lvl>
+    <w:lvl w:ilvl="8" w:tplc="04090011" w:tentative="1">
+      <w:start w:val="1"/>
+      <w:numFmt w:val="decimalEnclosedCircle"/>
+      <w:lvlText w:val="%9"/>
+      <w:lvlJc w:val="left"/>
+      <w:pPr>
+        <w:ind w:left="4660" w:hanging="420"/>
+      </w:pPr>
+    </w:lvl>
+  </w:abstractNum>
+  <w:abstractNum w:abstractNumId="3">
     <w:nsid w:val="1F6E7BC0"/>
     <w:multiLevelType w:val="multilevel"/>
     <w:tmpl w:val="B636B7CC"/>
@@ -3126,19 +6735,22 @@
       </w:pPr>
     </w:lvl>
   </w:abstractNum>
-  <w:abstractNum w:abstractNumId="3">
+  <w:abstractNum w:abstractNumId="4">
     <w:nsid w:val="2A7D3A17"/>
     <w:multiLevelType w:val="hybridMultilevel"/>
-    <w:tmpl w:val="ABDCB1FC"/>
-    <w:lvl w:ilvl="0" w:tplc="8174B514">
+    <w:tmpl w:val="5DDE709A"/>
+    <w:lvl w:ilvl="0" w:tplc="9700697E">
       <w:start w:val="1"/>
-      <w:numFmt w:val="decimal"/>
+      <w:numFmt w:val="decimalZero"/>
       <w:pStyle w:val="a"/>
       <w:lvlText w:val="%1."/>
       <w:lvlJc w:val="left"/>
       <w:pPr>
         <w:ind w:left="1520" w:hanging="420"/>
       </w:pPr>
+      <w:rPr>
+        <w:rFonts w:hint="eastAsia"/>
+      </w:rPr>
     </w:lvl>
     <w:lvl w:ilvl="1" w:tplc="04090017" w:tentative="1">
       <w:start w:val="1"/>
@@ -3146,7 +6758,7 @@
       <w:lvlText w:val="(%2)"/>
       <w:lvlJc w:val="left"/>
       <w:pPr>
-        <w:ind w:left="1940" w:hanging="420"/>
+        <w:ind w:left="2731" w:hanging="420"/>
       </w:pPr>
     </w:lvl>
     <w:lvl w:ilvl="2" w:tplc="04090011" w:tentative="1">
@@ -3155,7 +6767,7 @@
       <w:lvlText w:val="%3"/>
       <w:lvlJc w:val="left"/>
       <w:pPr>
-        <w:ind w:left="2360" w:hanging="420"/>
+        <w:ind w:left="3151" w:hanging="420"/>
       </w:pPr>
     </w:lvl>
     <w:lvl w:ilvl="3" w:tplc="0409000F" w:tentative="1">
@@ -3164,7 +6776,7 @@
       <w:lvlText w:val="%4."/>
       <w:lvlJc w:val="left"/>
       <w:pPr>
-        <w:ind w:left="2780" w:hanging="420"/>
+        <w:ind w:left="3571" w:hanging="420"/>
       </w:pPr>
     </w:lvl>
     <w:lvl w:ilvl="4" w:tplc="04090017" w:tentative="1">
@@ -3173,7 +6785,7 @@
       <w:lvlText w:val="(%5)"/>
       <w:lvlJc w:val="left"/>
       <w:pPr>
-        <w:ind w:left="3200" w:hanging="420"/>
+        <w:ind w:left="3991" w:hanging="420"/>
       </w:pPr>
     </w:lvl>
     <w:lvl w:ilvl="5" w:tplc="04090011" w:tentative="1">
@@ -3182,7 +6794,7 @@
       <w:lvlText w:val="%6"/>
       <w:lvlJc w:val="left"/>
       <w:pPr>
-        <w:ind w:left="3620" w:hanging="420"/>
+        <w:ind w:left="4411" w:hanging="420"/>
       </w:pPr>
     </w:lvl>
     <w:lvl w:ilvl="6" w:tplc="0409000F" w:tentative="1">
@@ -3191,7 +6803,7 @@
       <w:lvlText w:val="%7."/>
       <w:lvlJc w:val="left"/>
       <w:pPr>
-        <w:ind w:left="4040" w:hanging="420"/>
+        <w:ind w:left="4831" w:hanging="420"/>
       </w:pPr>
     </w:lvl>
     <w:lvl w:ilvl="7" w:tplc="04090017" w:tentative="1">
@@ -3200,7 +6812,7 @@
       <w:lvlText w:val="(%8)"/>
       <w:lvlJc w:val="left"/>
       <w:pPr>
-        <w:ind w:left="4460" w:hanging="420"/>
+        <w:ind w:left="5251" w:hanging="420"/>
       </w:pPr>
     </w:lvl>
     <w:lvl w:ilvl="8" w:tplc="04090011" w:tentative="1">
@@ -3209,11 +6821,11 @@
       <w:lvlText w:val="%9"/>
       <w:lvlJc w:val="left"/>
       <w:pPr>
-        <w:ind w:left="4880" w:hanging="420"/>
+        <w:ind w:left="5671" w:hanging="420"/>
       </w:pPr>
     </w:lvl>
   </w:abstractNum>
-  <w:abstractNum w:abstractNumId="4">
+  <w:abstractNum w:abstractNumId="5">
     <w:nsid w:val="2BA22AAB"/>
     <w:multiLevelType w:val="multilevel"/>
     <w:tmpl w:val="8A205626"/>
@@ -3300,7 +6912,7 @@
       </w:pPr>
     </w:lvl>
   </w:abstractNum>
-  <w:abstractNum w:abstractNumId="5">
+  <w:abstractNum w:abstractNumId="6">
     <w:nsid w:val="351A6078"/>
     <w:multiLevelType w:val="multilevel"/>
     <w:tmpl w:val="9B6CE758"/>
@@ -3413,7 +7025,120 @@
       </w:rPr>
     </w:lvl>
   </w:abstractNum>
-  <w:abstractNum w:abstractNumId="6">
+  <w:abstractNum w:abstractNumId="7">
+    <w:nsid w:val="64C07809"/>
+    <w:multiLevelType w:val="hybridMultilevel"/>
+    <w:tmpl w:val="865E5564"/>
+    <w:lvl w:ilvl="0" w:tplc="04090001">
+      <w:start w:val="1"/>
+      <w:numFmt w:val="bullet"/>
+      <w:lvlText w:val=""/>
+      <w:lvlJc w:val="left"/>
+      <w:pPr>
+        <w:ind w:left="1300" w:hanging="420"/>
+      </w:pPr>
+      <w:rPr>
+        <w:rFonts w:ascii="Wingdings" w:hAnsi="Wingdings" w:hint="default"/>
+      </w:rPr>
+    </w:lvl>
+    <w:lvl w:ilvl="1" w:tplc="0409000B">
+      <w:start w:val="1"/>
+      <w:numFmt w:val="bullet"/>
+      <w:lvlText w:val=""/>
+      <w:lvlJc w:val="left"/>
+      <w:pPr>
+        <w:ind w:left="1720" w:hanging="420"/>
+      </w:pPr>
+      <w:rPr>
+        <w:rFonts w:ascii="Wingdings" w:hAnsi="Wingdings" w:hint="default"/>
+      </w:rPr>
+    </w:lvl>
+    <w:lvl w:ilvl="2" w:tplc="0409000D" w:tentative="1">
+      <w:start w:val="1"/>
+      <w:numFmt w:val="bullet"/>
+      <w:lvlText w:val=""/>
+      <w:lvlJc w:val="left"/>
+      <w:pPr>
+        <w:ind w:left="2140" w:hanging="420"/>
+      </w:pPr>
+      <w:rPr>
+        <w:rFonts w:ascii="Wingdings" w:hAnsi="Wingdings" w:hint="default"/>
+      </w:rPr>
+    </w:lvl>
+    <w:lvl w:ilvl="3" w:tplc="04090001" w:tentative="1">
+      <w:start w:val="1"/>
+      <w:numFmt w:val="bullet"/>
+      <w:lvlText w:val=""/>
+      <w:lvlJc w:val="left"/>
+      <w:pPr>
+        <w:ind w:left="2560" w:hanging="420"/>
+      </w:pPr>
+      <w:rPr>
+        <w:rFonts w:ascii="Wingdings" w:hAnsi="Wingdings" w:hint="default"/>
+      </w:rPr>
+    </w:lvl>
+    <w:lvl w:ilvl="4" w:tplc="0409000B" w:tentative="1">
+      <w:start w:val="1"/>
+      <w:numFmt w:val="bullet"/>
+      <w:lvlText w:val=""/>
+      <w:lvlJc w:val="left"/>
+      <w:pPr>
+        <w:ind w:left="2980" w:hanging="420"/>
+      </w:pPr>
+      <w:rPr>
+        <w:rFonts w:ascii="Wingdings" w:hAnsi="Wingdings" w:hint="default"/>
+      </w:rPr>
+    </w:lvl>
+    <w:lvl w:ilvl="5" w:tplc="0409000D" w:tentative="1">
+      <w:start w:val="1"/>
+      <w:numFmt w:val="bullet"/>
+      <w:lvlText w:val=""/>
+      <w:lvlJc w:val="left"/>
+      <w:pPr>
+        <w:ind w:left="3400" w:hanging="420"/>
+      </w:pPr>
+      <w:rPr>
+        <w:rFonts w:ascii="Wingdings" w:hAnsi="Wingdings" w:hint="default"/>
+      </w:rPr>
+    </w:lvl>
+    <w:lvl w:ilvl="6" w:tplc="04090001" w:tentative="1">
+      <w:start w:val="1"/>
+      <w:numFmt w:val="bullet"/>
+      <w:lvlText w:val=""/>
+      <w:lvlJc w:val="left"/>
+      <w:pPr>
+        <w:ind w:left="3820" w:hanging="420"/>
+      </w:pPr>
+      <w:rPr>
+        <w:rFonts w:ascii="Wingdings" w:hAnsi="Wingdings" w:hint="default"/>
+      </w:rPr>
+    </w:lvl>
+    <w:lvl w:ilvl="7" w:tplc="0409000B" w:tentative="1">
+      <w:start w:val="1"/>
+      <w:numFmt w:val="bullet"/>
+      <w:lvlText w:val=""/>
+      <w:lvlJc w:val="left"/>
+      <w:pPr>
+        <w:ind w:left="4240" w:hanging="420"/>
+      </w:pPr>
+      <w:rPr>
+        <w:rFonts w:ascii="Wingdings" w:hAnsi="Wingdings" w:hint="default"/>
+      </w:rPr>
+    </w:lvl>
+    <w:lvl w:ilvl="8" w:tplc="0409000D" w:tentative="1">
+      <w:start w:val="1"/>
+      <w:numFmt w:val="bullet"/>
+      <w:lvlText w:val=""/>
+      <w:lvlJc w:val="left"/>
+      <w:pPr>
+        <w:ind w:left="4660" w:hanging="420"/>
+      </w:pPr>
+      <w:rPr>
+        <w:rFonts w:ascii="Wingdings" w:hAnsi="Wingdings" w:hint="default"/>
+      </w:rPr>
+    </w:lvl>
+  </w:abstractNum>
+  <w:abstractNum w:abstractNumId="8">
     <w:nsid w:val="68B404EA"/>
     <w:multiLevelType w:val="hybridMultilevel"/>
     <w:tmpl w:val="4BAA2D6E"/>
@@ -3499,10 +7224,10 @@
       </w:pPr>
     </w:lvl>
   </w:abstractNum>
-  <w:abstractNum w:abstractNumId="7">
-    <w:nsid w:val="7B0E2A22"/>
+  <w:abstractNum w:abstractNumId="9">
+    <w:nsid w:val="75FF7A35"/>
     <w:multiLevelType w:val="hybridMultilevel"/>
-    <w:tmpl w:val="2DBABCBA"/>
+    <w:tmpl w:val="2558FC70"/>
     <w:lvl w:ilvl="0" w:tplc="04090001">
       <w:start w:val="1"/>
       <w:numFmt w:val="bullet"/>
@@ -3612,41 +7337,154 @@
       </w:rPr>
     </w:lvl>
   </w:abstractNum>
+  <w:abstractNum w:abstractNumId="10">
+    <w:nsid w:val="7B0E2A22"/>
+    <w:multiLevelType w:val="hybridMultilevel"/>
+    <w:tmpl w:val="2DBABCBA"/>
+    <w:lvl w:ilvl="0" w:tplc="04090001">
+      <w:start w:val="1"/>
+      <w:numFmt w:val="bullet"/>
+      <w:lvlText w:val=""/>
+      <w:lvlJc w:val="left"/>
+      <w:pPr>
+        <w:ind w:left="1300" w:hanging="420"/>
+      </w:pPr>
+      <w:rPr>
+        <w:rFonts w:ascii="Wingdings" w:hAnsi="Wingdings" w:hint="default"/>
+      </w:rPr>
+    </w:lvl>
+    <w:lvl w:ilvl="1" w:tplc="0409000B" w:tentative="1">
+      <w:start w:val="1"/>
+      <w:numFmt w:val="bullet"/>
+      <w:lvlText w:val=""/>
+      <w:lvlJc w:val="left"/>
+      <w:pPr>
+        <w:ind w:left="1720" w:hanging="420"/>
+      </w:pPr>
+      <w:rPr>
+        <w:rFonts w:ascii="Wingdings" w:hAnsi="Wingdings" w:hint="default"/>
+      </w:rPr>
+    </w:lvl>
+    <w:lvl w:ilvl="2" w:tplc="0409000D" w:tentative="1">
+      <w:start w:val="1"/>
+      <w:numFmt w:val="bullet"/>
+      <w:lvlText w:val=""/>
+      <w:lvlJc w:val="left"/>
+      <w:pPr>
+        <w:ind w:left="2140" w:hanging="420"/>
+      </w:pPr>
+      <w:rPr>
+        <w:rFonts w:ascii="Wingdings" w:hAnsi="Wingdings" w:hint="default"/>
+      </w:rPr>
+    </w:lvl>
+    <w:lvl w:ilvl="3" w:tplc="04090001" w:tentative="1">
+      <w:start w:val="1"/>
+      <w:numFmt w:val="bullet"/>
+      <w:lvlText w:val=""/>
+      <w:lvlJc w:val="left"/>
+      <w:pPr>
+        <w:ind w:left="2560" w:hanging="420"/>
+      </w:pPr>
+      <w:rPr>
+        <w:rFonts w:ascii="Wingdings" w:hAnsi="Wingdings" w:hint="default"/>
+      </w:rPr>
+    </w:lvl>
+    <w:lvl w:ilvl="4" w:tplc="0409000B" w:tentative="1">
+      <w:start w:val="1"/>
+      <w:numFmt w:val="bullet"/>
+      <w:lvlText w:val=""/>
+      <w:lvlJc w:val="left"/>
+      <w:pPr>
+        <w:ind w:left="2980" w:hanging="420"/>
+      </w:pPr>
+      <w:rPr>
+        <w:rFonts w:ascii="Wingdings" w:hAnsi="Wingdings" w:hint="default"/>
+      </w:rPr>
+    </w:lvl>
+    <w:lvl w:ilvl="5" w:tplc="0409000D" w:tentative="1">
+      <w:start w:val="1"/>
+      <w:numFmt w:val="bullet"/>
+      <w:lvlText w:val=""/>
+      <w:lvlJc w:val="left"/>
+      <w:pPr>
+        <w:ind w:left="3400" w:hanging="420"/>
+      </w:pPr>
+      <w:rPr>
+        <w:rFonts w:ascii="Wingdings" w:hAnsi="Wingdings" w:hint="default"/>
+      </w:rPr>
+    </w:lvl>
+    <w:lvl w:ilvl="6" w:tplc="04090001" w:tentative="1">
+      <w:start w:val="1"/>
+      <w:numFmt w:val="bullet"/>
+      <w:lvlText w:val=""/>
+      <w:lvlJc w:val="left"/>
+      <w:pPr>
+        <w:ind w:left="3820" w:hanging="420"/>
+      </w:pPr>
+      <w:rPr>
+        <w:rFonts w:ascii="Wingdings" w:hAnsi="Wingdings" w:hint="default"/>
+      </w:rPr>
+    </w:lvl>
+    <w:lvl w:ilvl="7" w:tplc="0409000B" w:tentative="1">
+      <w:start w:val="1"/>
+      <w:numFmt w:val="bullet"/>
+      <w:lvlText w:val=""/>
+      <w:lvlJc w:val="left"/>
+      <w:pPr>
+        <w:ind w:left="4240" w:hanging="420"/>
+      </w:pPr>
+      <w:rPr>
+        <w:rFonts w:ascii="Wingdings" w:hAnsi="Wingdings" w:hint="default"/>
+      </w:rPr>
+    </w:lvl>
+    <w:lvl w:ilvl="8" w:tplc="0409000D" w:tentative="1">
+      <w:start w:val="1"/>
+      <w:numFmt w:val="bullet"/>
+      <w:lvlText w:val=""/>
+      <w:lvlJc w:val="left"/>
+      <w:pPr>
+        <w:ind w:left="4660" w:hanging="420"/>
+      </w:pPr>
+      <w:rPr>
+        <w:rFonts w:ascii="Wingdings" w:hAnsi="Wingdings" w:hint="default"/>
+      </w:rPr>
+    </w:lvl>
+  </w:abstractNum>
   <w:num w:numId="1">
+    <w:abstractNumId w:val="6"/>
+  </w:num>
+  <w:num w:numId="2">
+    <w:abstractNumId w:val="6"/>
+  </w:num>
+  <w:num w:numId="3">
+    <w:abstractNumId w:val="6"/>
+  </w:num>
+  <w:num w:numId="4">
+    <w:abstractNumId w:val="6"/>
+  </w:num>
+  <w:num w:numId="5">
+    <w:abstractNumId w:val="6"/>
+  </w:num>
+  <w:num w:numId="6">
+    <w:abstractNumId w:val="6"/>
+  </w:num>
+  <w:num w:numId="7">
+    <w:abstractNumId w:val="6"/>
+  </w:num>
+  <w:num w:numId="8">
+    <w:abstractNumId w:val="6"/>
+  </w:num>
+  <w:num w:numId="9">
+    <w:abstractNumId w:val="6"/>
+  </w:num>
+  <w:num w:numId="10">
+    <w:abstractNumId w:val="3"/>
+  </w:num>
+  <w:num w:numId="11">
     <w:abstractNumId w:val="5"/>
   </w:num>
-  <w:num w:numId="2">
-    <w:abstractNumId w:val="5"/>
-  </w:num>
-  <w:num w:numId="3">
-    <w:abstractNumId w:val="5"/>
-  </w:num>
-  <w:num w:numId="4">
-    <w:abstractNumId w:val="5"/>
-  </w:num>
-  <w:num w:numId="5">
-    <w:abstractNumId w:val="5"/>
-  </w:num>
-  <w:num w:numId="6">
-    <w:abstractNumId w:val="5"/>
-  </w:num>
-  <w:num w:numId="7">
-    <w:abstractNumId w:val="5"/>
-  </w:num>
-  <w:num w:numId="8">
-    <w:abstractNumId w:val="5"/>
-  </w:num>
-  <w:num w:numId="9">
-    <w:abstractNumId w:val="5"/>
-  </w:num>
-  <w:num w:numId="10">
-    <w:abstractNumId w:val="2"/>
-  </w:num>
-  <w:num w:numId="11">
+  <w:num w:numId="12">
     <w:abstractNumId w:val="4"/>
-  </w:num>
-  <w:num w:numId="12">
-    <w:abstractNumId w:val="3"/>
   </w:num>
   <w:num w:numId="13">
     <w:abstractNumId w:val="0"/>
@@ -3655,10 +7493,67 @@
     <w:abstractNumId w:val="1"/>
   </w:num>
   <w:num w:numId="15">
+    <w:abstractNumId w:val="10"/>
+  </w:num>
+  <w:num w:numId="16">
+    <w:abstractNumId w:val="8"/>
+  </w:num>
+  <w:num w:numId="17">
+    <w:abstractNumId w:val="4"/>
+    <w:lvlOverride w:ilvl="0">
+      <w:startOverride w:val="1"/>
+    </w:lvlOverride>
+  </w:num>
+  <w:num w:numId="18">
+    <w:abstractNumId w:val="4"/>
+    <w:lvlOverride w:ilvl="0">
+      <w:startOverride w:val="1"/>
+    </w:lvlOverride>
+  </w:num>
+  <w:num w:numId="19">
     <w:abstractNumId w:val="7"/>
   </w:num>
-  <w:num w:numId="16">
-    <w:abstractNumId w:val="6"/>
+  <w:num w:numId="20">
+    <w:abstractNumId w:val="4"/>
+    <w:lvlOverride w:ilvl="0">
+      <w:startOverride w:val="1"/>
+    </w:lvlOverride>
+  </w:num>
+  <w:num w:numId="21">
+    <w:abstractNumId w:val="9"/>
+  </w:num>
+  <w:num w:numId="22">
+    <w:abstractNumId w:val="2"/>
+  </w:num>
+  <w:num w:numId="23">
+    <w:abstractNumId w:val="4"/>
+    <w:lvlOverride w:ilvl="0">
+      <w:startOverride w:val="1"/>
+    </w:lvlOverride>
+  </w:num>
+  <w:num w:numId="24">
+    <w:abstractNumId w:val="4"/>
+    <w:lvlOverride w:ilvl="0">
+      <w:startOverride w:val="1"/>
+    </w:lvlOverride>
+  </w:num>
+  <w:num w:numId="25">
+    <w:abstractNumId w:val="4"/>
+    <w:lvlOverride w:ilvl="0">
+      <w:startOverride w:val="1"/>
+    </w:lvlOverride>
+  </w:num>
+  <w:num w:numId="26">
+    <w:abstractNumId w:val="4"/>
+    <w:lvlOverride w:ilvl="0">
+      <w:startOverride w:val="1"/>
+    </w:lvlOverride>
+  </w:num>
+  <w:num w:numId="27">
+    <w:abstractNumId w:val="4"/>
+    <w:lvlOverride w:ilvl="0">
+      <w:startOverride w:val="1"/>
+    </w:lvlOverride>
   </w:num>
 </w:numbering>
 </file>
@@ -4663,14 +8558,14 @@
     <w:name w:val="コード"/>
     <w:basedOn w:val="a5"/>
     <w:qFormat/>
-    <w:rsid w:val="00487DD2"/>
+    <w:rsid w:val="00146B19"/>
     <w:pPr>
       <w:numPr>
         <w:numId w:val="12"/>
       </w:numPr>
       <w:shd w:val="clear" w:color="auto" w:fill="D6ECFF" w:themeFill="background2"/>
       <w:spacing w:after="100"/>
-      <w:ind w:left="500" w:right="100" w:hangingChars="191" w:hanging="191"/>
+      <w:ind w:leftChars="0" w:right="100"/>
     </w:pPr>
     <w:rPr>
       <w:color w:val="auto"/>
@@ -5721,14 +9616,14 @@
     <w:name w:val="コード"/>
     <w:basedOn w:val="a5"/>
     <w:qFormat/>
-    <w:rsid w:val="00487DD2"/>
+    <w:rsid w:val="00146B19"/>
     <w:pPr>
       <w:numPr>
         <w:numId w:val="12"/>
       </w:numPr>
       <w:shd w:val="clear" w:color="auto" w:fill="D6ECFF" w:themeFill="background2"/>
       <w:spacing w:after="100"/>
-      <w:ind w:left="500" w:right="100" w:hangingChars="191" w:hanging="191"/>
+      <w:ind w:leftChars="0" w:right="100"/>
     </w:pPr>
     <w:rPr>
       <w:color w:val="auto"/>
@@ -5780,57 +9675,7 @@
 </file>
 
 <file path=word/glossary/document.xml><?xml version="1.0" encoding="utf-8"?>
-<w:glossaryDocument xmlns:wpc="http://schemas.microsoft.com/office/word/2010/wordprocessingCanvas" xmlns:mc="http://schemas.openxmlformats.org/markup-compatibility/2006" xmlns:o="urn:schemas-microsoft-com:office:office" xmlns:r="http://schemas.openxmlformats.org/officeDocument/2006/relationships" xmlns:m="http://schemas.openxmlformats.org/officeDocument/2006/math" xmlns:v="urn:schemas-microsoft-com:vml" xmlns:wp14="http://schemas.microsoft.com/office/word/2010/wordprocessingDrawing" xmlns:wp="http://schemas.openxmlformats.org/drawingml/2006/wordprocessingDrawing" xmlns:w10="urn:schemas-microsoft-com:office:word" xmlns:w="http://schemas.openxmlformats.org/wordprocessingml/2006/main" xmlns:w14="http://schemas.microsoft.com/office/word/2010/wordml" xmlns:wpg="http://schemas.microsoft.com/office/word/2010/wordprocessingGroup" xmlns:wpi="http://schemas.microsoft.com/office/word/2010/wordprocessingInk" xmlns:wne="http://schemas.microsoft.com/office/word/2006/wordml" xmlns:wps="http://schemas.microsoft.com/office/word/2010/wordprocessingShape" mc:Ignorable="w14 wp14">
-  <w:docParts>
-    <w:docPart>
-      <w:docPartPr>
-        <w:name w:val="65B60EFF78D943FCAD77C134AF1D0C40"/>
-        <w:category>
-          <w:name w:val="全般"/>
-          <w:gallery w:val="placeholder"/>
-        </w:category>
-        <w:types>
-          <w:type w:val="bbPlcHdr"/>
-        </w:types>
-        <w:behaviors>
-          <w:behavior w:val="content"/>
-        </w:behaviors>
-        <w:guid w:val="{405DFA27-8064-44B4-9400-E677CBD574D2}"/>
-      </w:docPartPr>
-      <w:docPartBody>
-        <w:p>
-          <w:pPr>
-            <w:pStyle w:val="65B60EFF78D943FCAD77C134AF1D0C40"/>
-          </w:pPr>
-          <w:r>
-            <w:rPr>
-              <w:rFonts w:asciiTheme="majorHAnsi" w:eastAsiaTheme="majorEastAsia" w:hAnsiTheme="majorHAnsi" w:cstheme="majorBidi"/>
-              <w:caps/>
-              <w:lang w:val="ja-JP"/>
-            </w:rPr>
-            <w:t>[</w:t>
-          </w:r>
-          <w:r>
-            <w:rPr>
-              <w:rFonts w:asciiTheme="majorHAnsi" w:eastAsiaTheme="majorEastAsia" w:hAnsiTheme="majorHAnsi" w:cstheme="majorBidi"/>
-              <w:caps/>
-              <w:lang w:val="ja-JP"/>
-            </w:rPr>
-            <w:t>会社名を入力</w:t>
-          </w:r>
-          <w:r>
-            <w:rPr>
-              <w:rFonts w:asciiTheme="majorHAnsi" w:eastAsiaTheme="majorEastAsia" w:hAnsiTheme="majorHAnsi" w:cstheme="majorBidi"/>
-              <w:caps/>
-              <w:lang w:val="ja-JP"/>
-            </w:rPr>
-            <w:t>]</w:t>
-          </w:r>
-        </w:p>
-      </w:docPartBody>
-    </w:docPart>
-  </w:docParts>
-</w:glossaryDocument>
+<w:glossaryDocument xmlns:wpc="http://schemas.microsoft.com/office/word/2010/wordprocessingCanvas" xmlns:mc="http://schemas.openxmlformats.org/markup-compatibility/2006" xmlns:o="urn:schemas-microsoft-com:office:office" xmlns:r="http://schemas.openxmlformats.org/officeDocument/2006/relationships" xmlns:m="http://schemas.openxmlformats.org/officeDocument/2006/math" xmlns:v="urn:schemas-microsoft-com:vml" xmlns:wp14="http://schemas.microsoft.com/office/word/2010/wordprocessingDrawing" xmlns:wp="http://schemas.openxmlformats.org/drawingml/2006/wordprocessingDrawing" xmlns:w10="urn:schemas-microsoft-com:office:word" xmlns:w="http://schemas.openxmlformats.org/wordprocessingml/2006/main" xmlns:w14="http://schemas.microsoft.com/office/word/2010/wordml" xmlns:wpg="http://schemas.microsoft.com/office/word/2010/wordprocessingGroup" xmlns:wpi="http://schemas.microsoft.com/office/word/2010/wordprocessingInk" xmlns:wne="http://schemas.microsoft.com/office/word/2006/wordml" xmlns:wps="http://schemas.microsoft.com/office/word/2010/wordprocessingShape" mc:Ignorable="w14 wp14"/>
 </file>
 
 <file path=word/glossary/fontTable.xml><?xml version="1.0" encoding="utf-8"?>
@@ -5863,6 +9708,13 @@
     <w:family w:val="modern"/>
     <w:pitch w:val="fixed"/>
     <w:sig w:usb0="E00002FF" w:usb1="6AC7FDFB" w:usb2="00000012" w:usb3="00000000" w:csb0="0002009F" w:csb1="00000000"/>
+  </w:font>
+  <w:font w:name="Consolas">
+    <w:panose1 w:val="020B0609020204030204"/>
+    <w:charset w:val="00"/>
+    <w:family w:val="modern"/>
+    <w:pitch w:val="fixed"/>
+    <w:sig w:usb0="E10002FF" w:usb1="4000FCFF" w:usb2="00000009" w:usb3="00000000" w:csb0="0000019F" w:csb1="00000000"/>
   </w:font>
   <w:font w:name="Century">
     <w:panose1 w:val="02040604050505020304"/>
@@ -5914,6 +9766,7 @@
   <w:rsids>
     <w:rsidRoot w:val="00F732AA"/>
     <w:rsid w:val="001B11D6"/>
+    <w:rsid w:val="003A4ECE"/>
     <w:rsid w:val="004E4906"/>
     <w:rsid w:val="007D46E9"/>
     <w:rsid w:val="00A766DD"/>
@@ -6719,7 +10572,7 @@
 </file>
 
 <file path=customXml/itemProps2.xml><?xml version="1.0" encoding="utf-8"?>
-<ds:datastoreItem xmlns:ds="http://schemas.openxmlformats.org/officeDocument/2006/customXml" ds:itemID="{D9ED45D8-AFB0-4F51-BE8D-781BE3731C2E}">
+<ds:datastoreItem xmlns:ds="http://schemas.openxmlformats.org/officeDocument/2006/customXml" ds:itemID="{8587D3F7-7153-4C41-BC89-FF5ECC282964}">
   <ds:schemaRefs>
     <ds:schemaRef ds:uri="http://schemas.openxmlformats.org/officeDocument/2006/bibliography"/>
   </ds:schemaRefs>

</xml_diff>